<commit_message>
initial version of data picker
</commit_message>
<xml_diff>
--- a/Project plan/ProjectPlan.docx
+++ b/Project plan/ProjectPlan.docx
@@ -23,16 +23,16 @@
           <w:szCs w:val="24"/>
         </w:rPr>
         <w:drawing>
-          <wp:anchor distT="0" distB="0" distL="114300" distR="114300" simplePos="0" relativeHeight="251659264" behindDoc="0" locked="0" layoutInCell="1" allowOverlap="1" wp14:anchorId="1789AE97" wp14:editId="1E8FAA3F">
+          <wp:anchor distT="0" distB="0" distL="114300" distR="114300" simplePos="0" relativeHeight="251659264" behindDoc="0" locked="0" layoutInCell="1" allowOverlap="1" wp14:anchorId="1789AE97" wp14:editId="334C3C80">
             <wp:simplePos x="0" y="0"/>
             <wp:positionH relativeFrom="page">
-              <wp:posOffset>4370005</wp:posOffset>
+              <wp:posOffset>4078605</wp:posOffset>
             </wp:positionH>
             <wp:positionV relativeFrom="margin">
-              <wp:posOffset>-1163510</wp:posOffset>
+              <wp:posOffset>-1165225</wp:posOffset>
             </wp:positionV>
-            <wp:extent cx="3430905" cy="1685925"/>
-            <wp:effectExtent l="0" t="0" r="0" b="9525"/>
+            <wp:extent cx="3717290" cy="1826260"/>
+            <wp:effectExtent l="0" t="0" r="0" b="2540"/>
             <wp:wrapSquare wrapText="right"/>
             <wp:docPr id="5" name="Picture 5" descr="Uni Appl"/>
             <wp:cNvGraphicFramePr>
@@ -63,7 +63,7 @@
                   <pic:spPr bwMode="auto">
                     <a:xfrm>
                       <a:off x="0" y="0"/>
-                      <a:ext cx="3430905" cy="1685925"/>
+                      <a:ext cx="3717290" cy="1826260"/>
                     </a:xfrm>
                     <a:prstGeom prst="rect">
                       <a:avLst/>
@@ -93,13 +93,13 @@
           <w:szCs w:val="24"/>
         </w:rPr>
         <w:drawing>
-          <wp:anchor distT="0" distB="0" distL="114300" distR="114300" simplePos="0" relativeHeight="251658240" behindDoc="0" locked="0" layoutInCell="1" allowOverlap="1" wp14:anchorId="02C0AADC" wp14:editId="107C2FE1">
+          <wp:anchor distT="0" distB="0" distL="114300" distR="114300" simplePos="0" relativeHeight="251658240" behindDoc="0" locked="0" layoutInCell="1" allowOverlap="1" wp14:anchorId="02C0AADC" wp14:editId="75137B78">
             <wp:simplePos x="0" y="0"/>
             <wp:positionH relativeFrom="margin">
-              <wp:posOffset>-672044</wp:posOffset>
+              <wp:posOffset>-35336</wp:posOffset>
             </wp:positionH>
             <wp:positionV relativeFrom="topMargin">
-              <wp:posOffset>427471</wp:posOffset>
+              <wp:posOffset>364602</wp:posOffset>
             </wp:positionV>
             <wp:extent cx="2940685" cy="890270"/>
             <wp:effectExtent l="0" t="0" r="0" b="0"/>
@@ -176,6 +176,69 @@
       <w:r>
         <w:rPr>
           <w:rFonts w:ascii="Segoe UI" w:hAnsi="Segoe UI" w:cs="Segoe UI"/>
+          <w:noProof/>
+          <w:sz w:val="24"/>
+          <w:szCs w:val="24"/>
+        </w:rPr>
+        <w:drawing>
+          <wp:anchor distT="0" distB="0" distL="114300" distR="114300" simplePos="0" relativeHeight="251665408" behindDoc="0" locked="0" layoutInCell="1" allowOverlap="1" wp14:anchorId="16EBE4FD" wp14:editId="6CFC7F0A">
+            <wp:simplePos x="0" y="0"/>
+            <wp:positionH relativeFrom="margin">
+              <wp:align>left</wp:align>
+            </wp:positionH>
+            <wp:positionV relativeFrom="paragraph">
+              <wp:posOffset>4221</wp:posOffset>
+            </wp:positionV>
+            <wp:extent cx="3039035" cy="6432363"/>
+            <wp:effectExtent l="0" t="0" r="9525" b="6985"/>
+            <wp:wrapSquare wrapText="bothSides"/>
+            <wp:docPr id="2" name="Picture 2" descr="A screenshot of a cell phone&#10;&#10;Description automatically generated"/>
+            <wp:cNvGraphicFramePr>
+              <a:graphicFrameLocks xmlns:a="http://schemas.openxmlformats.org/drawingml/2006/main" noChangeAspect="1"/>
+            </wp:cNvGraphicFramePr>
+            <a:graphic xmlns:a="http://schemas.openxmlformats.org/drawingml/2006/main">
+              <a:graphicData uri="http://schemas.openxmlformats.org/drawingml/2006/picture">
+                <pic:pic xmlns:pic="http://schemas.openxmlformats.org/drawingml/2006/picture">
+                  <pic:nvPicPr>
+                    <pic:cNvPr id="2" name="first.PNG"/>
+                    <pic:cNvPicPr/>
+                  </pic:nvPicPr>
+                  <pic:blipFill>
+                    <a:blip r:embed="rId10">
+                      <a:extLst>
+                        <a:ext uri="{28A0092B-C50C-407E-A947-70E740481C1C}">
+                          <a14:useLocalDpi xmlns:a14="http://schemas.microsoft.com/office/drawing/2010/main" val="0"/>
+                        </a:ext>
+                      </a:extLst>
+                    </a:blip>
+                    <a:stretch>
+                      <a:fillRect/>
+                    </a:stretch>
+                  </pic:blipFill>
+                  <pic:spPr>
+                    <a:xfrm>
+                      <a:off x="0" y="0"/>
+                      <a:ext cx="3039035" cy="6432363"/>
+                    </a:xfrm>
+                    <a:prstGeom prst="rect">
+                      <a:avLst/>
+                    </a:prstGeom>
+                  </pic:spPr>
+                </pic:pic>
+              </a:graphicData>
+            </a:graphic>
+            <wp14:sizeRelH relativeFrom="page">
+              <wp14:pctWidth>0</wp14:pctWidth>
+            </wp14:sizeRelH>
+            <wp14:sizeRelV relativeFrom="page">
+              <wp14:pctHeight>0</wp14:pctHeight>
+            </wp14:sizeRelV>
+          </wp:anchor>
+        </w:drawing>
+      </w:r>
+      <w:r>
+        <w:rPr>
+          <w:rFonts w:ascii="Segoe UI" w:hAnsi="Segoe UI" w:cs="Segoe UI"/>
           <w:sz w:val="48"/>
           <w:szCs w:val="48"/>
         </w:rPr>
@@ -215,15 +278,7 @@
           <w:sz w:val="48"/>
           <w:szCs w:val="48"/>
         </w:rPr>
-        <w:t>Graduation</w:t>
-      </w:r>
-      <w:r>
-        <w:rPr>
-          <w:rFonts w:ascii="Segoe UI" w:hAnsi="Segoe UI" w:cs="Segoe UI"/>
-          <w:sz w:val="48"/>
-          <w:szCs w:val="48"/>
-        </w:rPr>
-        <w:t xml:space="preserve"> Project</w:t>
+        <w:t>Graduation Project</w:t>
       </w:r>
     </w:p>
     <w:p>
@@ -239,19 +294,6 @@
         <w:jc w:val="center"/>
         <w:rPr>
           <w:rFonts w:ascii="Segoe UI" w:hAnsi="Segoe UI" w:cs="Segoe UI"/>
-        </w:rPr>
-      </w:pPr>
-    </w:p>
-    <w:p>
-      <w:pPr>
-        <w:autoSpaceDE w:val="0"/>
-        <w:autoSpaceDN w:val="0"/>
-        <w:adjustRightInd w:val="0"/>
-        <w:spacing w:after="0" w:line="240" w:lineRule="auto"/>
-        <w:rPr>
-          <w:rFonts w:ascii="Segoe UI" w:hAnsi="Segoe UI" w:cs="Segoe UI"/>
-          <w:sz w:val="24"/>
-          <w:szCs w:val="24"/>
         </w:rPr>
       </w:pPr>
     </w:p>
@@ -537,7 +579,7 @@
           <w:szCs w:val="24"/>
         </w:rPr>
       </w:pPr>
-      <w:hyperlink r:id="rId10" w:history="1">
+      <w:hyperlink r:id="rId11" w:history="1">
         <w:r>
           <w:rPr>
             <w:rStyle w:val="Hyperlink"/>
@@ -568,23 +610,7 @@
           <w:sz w:val="24"/>
           <w:szCs w:val="24"/>
         </w:rPr>
-        <w:t>February</w:t>
-      </w:r>
-      <w:r>
-        <w:rPr>
-          <w:rFonts w:ascii="Segoe UI" w:hAnsi="Segoe UI" w:cs="Segoe UI"/>
-          <w:sz w:val="24"/>
-          <w:szCs w:val="24"/>
-        </w:rPr>
-        <w:t xml:space="preserve"> 20</w:t>
-      </w:r>
-      <w:r>
-        <w:rPr>
-          <w:rFonts w:ascii="Segoe UI" w:hAnsi="Segoe UI" w:cs="Segoe UI"/>
-          <w:sz w:val="24"/>
-          <w:szCs w:val="24"/>
-        </w:rPr>
-        <w:t>20</w:t>
+        <w:t>February 2020</w:t>
       </w:r>
     </w:p>
     <w:p>
@@ -601,24 +627,11 @@
     </w:p>
     <w:p>
       <w:pPr>
-        <w:autoSpaceDE w:val="0"/>
-        <w:autoSpaceDN w:val="0"/>
-        <w:adjustRightInd w:val="0"/>
-        <w:spacing w:after="0" w:line="240" w:lineRule="auto"/>
-        <w:jc w:val="right"/>
-        <w:rPr>
-          <w:rFonts w:ascii="Segoe UI" w:hAnsi="Segoe UI" w:cs="Segoe UI"/>
-        </w:rPr>
-      </w:pPr>
-    </w:p>
-    <w:p>
-      <w:pPr>
         <w:spacing w:after="200" w:line="276" w:lineRule="auto"/>
         <w:rPr>
-          <w:b/>
-          <w:bCs/>
-          <w:color w:val="595959"/>
-          <w:lang w:val="en"/>
+          <w:rFonts w:ascii="Calibri" w:eastAsia="Calibri" w:hAnsi="Calibri"/>
+          <w:sz w:val="18"/>
+          <w:lang w:val="en-GB"/>
         </w:rPr>
       </w:pPr>
       <w:r>
@@ -692,15 +705,6 @@
     </w:p>
     <w:p>
       <w:pPr>
-        <w:rPr>
-          <w:rFonts w:ascii="Calibri" w:eastAsia="Calibri" w:hAnsi="Calibri"/>
-          <w:sz w:val="18"/>
-          <w:lang w:val="en-GB"/>
-        </w:rPr>
-      </w:pPr>
-    </w:p>
-    <w:p>
-      <w:pPr>
         <w:spacing w:after="200" w:line="276" w:lineRule="auto"/>
         <w:rPr>
           <w:rFonts w:ascii="Calibri" w:eastAsia="Calibri" w:hAnsi="Calibri"/>
@@ -1562,24 +1566,6 @@
         </w:tc>
       </w:tr>
     </w:tbl>
-    <w:p>
-      <w:pPr>
-        <w:spacing w:after="200" w:line="276" w:lineRule="auto"/>
-        <w:rPr>
-          <w:rFonts w:ascii="Calibri" w:eastAsia="Calibri" w:hAnsi="Calibri"/>
-          <w:lang w:val="en-GB"/>
-        </w:rPr>
-      </w:pPr>
-    </w:p>
-    <w:p>
-      <w:pPr>
-        <w:spacing w:after="200" w:line="276" w:lineRule="auto"/>
-        <w:rPr>
-          <w:rFonts w:ascii="Calibri" w:eastAsia="Calibri" w:hAnsi="Calibri"/>
-          <w:lang w:val="en-GB"/>
-        </w:rPr>
-      </w:pPr>
-    </w:p>
     <w:p>
       <w:pPr>
         <w:spacing w:after="200" w:line="276" w:lineRule="auto"/>
@@ -2244,16 +2230,1122 @@
     </w:p>
     <w:p>
       <w:pPr>
+        <w:autoSpaceDE w:val="0"/>
+        <w:autoSpaceDN w:val="0"/>
+        <w:adjustRightInd w:val="0"/>
+        <w:spacing w:after="0" w:line="240" w:lineRule="auto"/>
+        <w:rPr>
+          <w:rFonts w:ascii="Segoe UI" w:hAnsi="Segoe UI" w:cs="Segoe UI"/>
+        </w:rPr>
+      </w:pPr>
+    </w:p>
+    <w:p>
+      <w:pPr>
+        <w:autoSpaceDE w:val="0"/>
+        <w:autoSpaceDN w:val="0"/>
+        <w:adjustRightInd w:val="0"/>
+        <w:spacing w:after="0" w:line="240" w:lineRule="auto"/>
+        <w:rPr>
+          <w:rFonts w:ascii="Segoe UI" w:hAnsi="Segoe UI" w:cs="Segoe UI"/>
+        </w:rPr>
+      </w:pPr>
+    </w:p>
+    <w:sdt>
+      <w:sdtPr>
+        <w:id w:val="716093279"/>
+        <w:docPartObj>
+          <w:docPartGallery w:val="Table of Contents"/>
+          <w:docPartUnique/>
+        </w:docPartObj>
+      </w:sdtPr>
+      <w:sdtEndPr>
+        <w:rPr>
+          <w:rFonts w:asciiTheme="minorHAnsi" w:eastAsiaTheme="minorHAnsi" w:hAnsiTheme="minorHAnsi" w:cstheme="minorBidi"/>
+          <w:b/>
+          <w:bCs/>
+          <w:noProof/>
+          <w:color w:val="auto"/>
+          <w:sz w:val="22"/>
+          <w:szCs w:val="22"/>
+        </w:rPr>
+      </w:sdtEndPr>
+      <w:sdtContent>
+        <w:p>
+          <w:pPr>
+            <w:pStyle w:val="TOCHeading"/>
+          </w:pPr>
+          <w:r>
+            <w:t>Contents</w:t>
+          </w:r>
+        </w:p>
+        <w:p>
+          <w:pPr>
+            <w:pStyle w:val="TOC1"/>
+            <w:tabs>
+              <w:tab w:val="left" w:pos="440"/>
+              <w:tab w:val="right" w:leader="dot" w:pos="9350"/>
+            </w:tabs>
+            <w:rPr>
+              <w:noProof/>
+            </w:rPr>
+          </w:pPr>
+          <w:r>
+            <w:fldChar w:fldCharType="begin"/>
+          </w:r>
+          <w:r>
+            <w:instrText xml:space="preserve"> TOC \o "1-3" \h \z \u </w:instrText>
+          </w:r>
+          <w:r>
+            <w:fldChar w:fldCharType="separate"/>
+          </w:r>
+          <w:hyperlink w:anchor="_Toc33198983" w:history="1">
+            <w:r>
+              <w:rPr>
+                <w:rStyle w:val="Hyperlink"/>
+                <w:noProof/>
+              </w:rPr>
+              <w:t>1.</w:t>
+            </w:r>
+            <w:r>
+              <w:rPr>
+                <w:noProof/>
+              </w:rPr>
+              <w:tab/>
+            </w:r>
+            <w:r>
+              <w:rPr>
+                <w:rStyle w:val="Hyperlink"/>
+                <w:noProof/>
+              </w:rPr>
+              <w:t>About the company</w:t>
+            </w:r>
+            <w:r>
+              <w:rPr>
+                <w:noProof/>
+                <w:webHidden/>
+              </w:rPr>
+              <w:tab/>
+            </w:r>
+            <w:r>
+              <w:rPr>
+                <w:noProof/>
+                <w:webHidden/>
+              </w:rPr>
+              <w:fldChar w:fldCharType="begin"/>
+            </w:r>
+            <w:r>
+              <w:rPr>
+                <w:noProof/>
+                <w:webHidden/>
+              </w:rPr>
+              <w:instrText xml:space="preserve"> PAGEREF _Toc33198983 \h </w:instrText>
+            </w:r>
+            <w:r>
+              <w:rPr>
+                <w:noProof/>
+                <w:webHidden/>
+              </w:rPr>
+            </w:r>
+            <w:r>
+              <w:rPr>
+                <w:noProof/>
+                <w:webHidden/>
+              </w:rPr>
+              <w:fldChar w:fldCharType="separate"/>
+            </w:r>
+            <w:r>
+              <w:rPr>
+                <w:noProof/>
+                <w:webHidden/>
+              </w:rPr>
+              <w:t>4</w:t>
+            </w:r>
+            <w:r>
+              <w:rPr>
+                <w:noProof/>
+                <w:webHidden/>
+              </w:rPr>
+              <w:fldChar w:fldCharType="end"/>
+            </w:r>
+          </w:hyperlink>
+        </w:p>
+        <w:p>
+          <w:pPr>
+            <w:pStyle w:val="TOC1"/>
+            <w:tabs>
+              <w:tab w:val="left" w:pos="440"/>
+              <w:tab w:val="right" w:leader="dot" w:pos="9350"/>
+            </w:tabs>
+            <w:rPr>
+              <w:noProof/>
+            </w:rPr>
+          </w:pPr>
+          <w:hyperlink w:anchor="_Toc33198984" w:history="1">
+            <w:r>
+              <w:rPr>
+                <w:rStyle w:val="Hyperlink"/>
+                <w:noProof/>
+              </w:rPr>
+              <w:t>2.</w:t>
+            </w:r>
+            <w:r>
+              <w:rPr>
+                <w:noProof/>
+              </w:rPr>
+              <w:tab/>
+            </w:r>
+            <w:r>
+              <w:rPr>
+                <w:rStyle w:val="Hyperlink"/>
+                <w:noProof/>
+              </w:rPr>
+              <w:t>Project statement</w:t>
+            </w:r>
+            <w:r>
+              <w:rPr>
+                <w:noProof/>
+                <w:webHidden/>
+              </w:rPr>
+              <w:tab/>
+            </w:r>
+            <w:r>
+              <w:rPr>
+                <w:noProof/>
+                <w:webHidden/>
+              </w:rPr>
+              <w:fldChar w:fldCharType="begin"/>
+            </w:r>
+            <w:r>
+              <w:rPr>
+                <w:noProof/>
+                <w:webHidden/>
+              </w:rPr>
+              <w:instrText xml:space="preserve"> PAGEREF _Toc33198984 \h </w:instrText>
+            </w:r>
+            <w:r>
+              <w:rPr>
+                <w:noProof/>
+                <w:webHidden/>
+              </w:rPr>
+            </w:r>
+            <w:r>
+              <w:rPr>
+                <w:noProof/>
+                <w:webHidden/>
+              </w:rPr>
+              <w:fldChar w:fldCharType="separate"/>
+            </w:r>
+            <w:r>
+              <w:rPr>
+                <w:noProof/>
+                <w:webHidden/>
+              </w:rPr>
+              <w:t>4</w:t>
+            </w:r>
+            <w:r>
+              <w:rPr>
+                <w:noProof/>
+                <w:webHidden/>
+              </w:rPr>
+              <w:fldChar w:fldCharType="end"/>
+            </w:r>
+          </w:hyperlink>
+        </w:p>
+        <w:p>
+          <w:pPr>
+            <w:pStyle w:val="TOC2"/>
+            <w:tabs>
+              <w:tab w:val="right" w:leader="dot" w:pos="9350"/>
+            </w:tabs>
+            <w:rPr>
+              <w:noProof/>
+            </w:rPr>
+          </w:pPr>
+          <w:hyperlink w:anchor="_Toc33198985" w:history="1">
+            <w:r>
+              <w:rPr>
+                <w:rStyle w:val="Hyperlink"/>
+                <w:noProof/>
+              </w:rPr>
+              <w:t>2.1 Formal client</w:t>
+            </w:r>
+            <w:r>
+              <w:rPr>
+                <w:noProof/>
+                <w:webHidden/>
+              </w:rPr>
+              <w:tab/>
+            </w:r>
+            <w:r>
+              <w:rPr>
+                <w:noProof/>
+                <w:webHidden/>
+              </w:rPr>
+              <w:fldChar w:fldCharType="begin"/>
+            </w:r>
+            <w:r>
+              <w:rPr>
+                <w:noProof/>
+                <w:webHidden/>
+              </w:rPr>
+              <w:instrText xml:space="preserve"> PAGEREF _Toc33198985 \h </w:instrText>
+            </w:r>
+            <w:r>
+              <w:rPr>
+                <w:noProof/>
+                <w:webHidden/>
+              </w:rPr>
+            </w:r>
+            <w:r>
+              <w:rPr>
+                <w:noProof/>
+                <w:webHidden/>
+              </w:rPr>
+              <w:fldChar w:fldCharType="separate"/>
+            </w:r>
+            <w:r>
+              <w:rPr>
+                <w:noProof/>
+                <w:webHidden/>
+              </w:rPr>
+              <w:t>4</w:t>
+            </w:r>
+            <w:r>
+              <w:rPr>
+                <w:noProof/>
+                <w:webHidden/>
+              </w:rPr>
+              <w:fldChar w:fldCharType="end"/>
+            </w:r>
+          </w:hyperlink>
+        </w:p>
+        <w:p>
+          <w:pPr>
+            <w:pStyle w:val="TOC2"/>
+            <w:tabs>
+              <w:tab w:val="right" w:leader="dot" w:pos="9350"/>
+            </w:tabs>
+            <w:rPr>
+              <w:noProof/>
+            </w:rPr>
+          </w:pPr>
+          <w:hyperlink w:anchor="_Toc33198986" w:history="1">
+            <w:r>
+              <w:rPr>
+                <w:rStyle w:val="Hyperlink"/>
+                <w:noProof/>
+              </w:rPr>
+              <w:t>2.</w:t>
+            </w:r>
+            <w:r>
+              <w:rPr>
+                <w:rStyle w:val="Hyperlink"/>
+                <w:noProof/>
+                <w:lang w:val="bg-BG"/>
+              </w:rPr>
+              <w:t>2</w:t>
+            </w:r>
+            <w:r>
+              <w:rPr>
+                <w:rStyle w:val="Hyperlink"/>
+                <w:noProof/>
+              </w:rPr>
+              <w:t xml:space="preserve"> Project leader</w:t>
+            </w:r>
+            <w:r>
+              <w:rPr>
+                <w:noProof/>
+                <w:webHidden/>
+              </w:rPr>
+              <w:tab/>
+            </w:r>
+            <w:r>
+              <w:rPr>
+                <w:noProof/>
+                <w:webHidden/>
+              </w:rPr>
+              <w:fldChar w:fldCharType="begin"/>
+            </w:r>
+            <w:r>
+              <w:rPr>
+                <w:noProof/>
+                <w:webHidden/>
+              </w:rPr>
+              <w:instrText xml:space="preserve"> PAGEREF _Toc33198986 \h </w:instrText>
+            </w:r>
+            <w:r>
+              <w:rPr>
+                <w:noProof/>
+                <w:webHidden/>
+              </w:rPr>
+            </w:r>
+            <w:r>
+              <w:rPr>
+                <w:noProof/>
+                <w:webHidden/>
+              </w:rPr>
+              <w:fldChar w:fldCharType="separate"/>
+            </w:r>
+            <w:r>
+              <w:rPr>
+                <w:noProof/>
+                <w:webHidden/>
+              </w:rPr>
+              <w:t>4</w:t>
+            </w:r>
+            <w:r>
+              <w:rPr>
+                <w:noProof/>
+                <w:webHidden/>
+              </w:rPr>
+              <w:fldChar w:fldCharType="end"/>
+            </w:r>
+          </w:hyperlink>
+        </w:p>
+        <w:p>
+          <w:pPr>
+            <w:pStyle w:val="TOC3"/>
+            <w:tabs>
+              <w:tab w:val="right" w:leader="dot" w:pos="9350"/>
+            </w:tabs>
+            <w:rPr>
+              <w:noProof/>
+            </w:rPr>
+          </w:pPr>
+          <w:hyperlink w:anchor="_Toc33198987" w:history="1">
+            <w:r>
+              <w:rPr>
+                <w:rStyle w:val="Hyperlink"/>
+                <w:noProof/>
+              </w:rPr>
+              <w:t>2.1.1 Contact Information</w:t>
+            </w:r>
+            <w:r>
+              <w:rPr>
+                <w:noProof/>
+                <w:webHidden/>
+              </w:rPr>
+              <w:tab/>
+            </w:r>
+            <w:r>
+              <w:rPr>
+                <w:noProof/>
+                <w:webHidden/>
+              </w:rPr>
+              <w:fldChar w:fldCharType="begin"/>
+            </w:r>
+            <w:r>
+              <w:rPr>
+                <w:noProof/>
+                <w:webHidden/>
+              </w:rPr>
+              <w:instrText xml:space="preserve"> PAGEREF _Toc33198987 \h </w:instrText>
+            </w:r>
+            <w:r>
+              <w:rPr>
+                <w:noProof/>
+                <w:webHidden/>
+              </w:rPr>
+            </w:r>
+            <w:r>
+              <w:rPr>
+                <w:noProof/>
+                <w:webHidden/>
+              </w:rPr>
+              <w:fldChar w:fldCharType="separate"/>
+            </w:r>
+            <w:r>
+              <w:rPr>
+                <w:noProof/>
+                <w:webHidden/>
+              </w:rPr>
+              <w:t>4</w:t>
+            </w:r>
+            <w:r>
+              <w:rPr>
+                <w:noProof/>
+                <w:webHidden/>
+              </w:rPr>
+              <w:fldChar w:fldCharType="end"/>
+            </w:r>
+          </w:hyperlink>
+        </w:p>
+        <w:p>
+          <w:pPr>
+            <w:pStyle w:val="TOC3"/>
+            <w:tabs>
+              <w:tab w:val="right" w:leader="dot" w:pos="9350"/>
+            </w:tabs>
+            <w:rPr>
+              <w:noProof/>
+            </w:rPr>
+          </w:pPr>
+          <w:hyperlink w:anchor="_Toc33198988" w:history="1">
+            <w:r>
+              <w:rPr>
+                <w:rStyle w:val="Hyperlink"/>
+                <w:noProof/>
+              </w:rPr>
+              <w:t>2.2.2 Way of communication</w:t>
+            </w:r>
+            <w:r>
+              <w:rPr>
+                <w:noProof/>
+                <w:webHidden/>
+              </w:rPr>
+              <w:tab/>
+            </w:r>
+            <w:r>
+              <w:rPr>
+                <w:noProof/>
+                <w:webHidden/>
+              </w:rPr>
+              <w:fldChar w:fldCharType="begin"/>
+            </w:r>
+            <w:r>
+              <w:rPr>
+                <w:noProof/>
+                <w:webHidden/>
+              </w:rPr>
+              <w:instrText xml:space="preserve"> PAGEREF _Toc33198988 \h </w:instrText>
+            </w:r>
+            <w:r>
+              <w:rPr>
+                <w:noProof/>
+                <w:webHidden/>
+              </w:rPr>
+            </w:r>
+            <w:r>
+              <w:rPr>
+                <w:noProof/>
+                <w:webHidden/>
+              </w:rPr>
+              <w:fldChar w:fldCharType="separate"/>
+            </w:r>
+            <w:r>
+              <w:rPr>
+                <w:noProof/>
+                <w:webHidden/>
+              </w:rPr>
+              <w:t>4</w:t>
+            </w:r>
+            <w:r>
+              <w:rPr>
+                <w:noProof/>
+                <w:webHidden/>
+              </w:rPr>
+              <w:fldChar w:fldCharType="end"/>
+            </w:r>
+          </w:hyperlink>
+        </w:p>
+        <w:p>
+          <w:pPr>
+            <w:pStyle w:val="TOC2"/>
+            <w:tabs>
+              <w:tab w:val="left" w:pos="880"/>
+              <w:tab w:val="right" w:leader="dot" w:pos="9350"/>
+            </w:tabs>
+            <w:rPr>
+              <w:noProof/>
+            </w:rPr>
+          </w:pPr>
+          <w:hyperlink w:anchor="_Toc33198989" w:history="1">
+            <w:r>
+              <w:rPr>
+                <w:rStyle w:val="Hyperlink"/>
+                <w:noProof/>
+              </w:rPr>
+              <w:t>2.3</w:t>
+            </w:r>
+            <w:r>
+              <w:rPr>
+                <w:noProof/>
+              </w:rPr>
+              <w:tab/>
+            </w:r>
+            <w:r>
+              <w:rPr>
+                <w:rStyle w:val="Hyperlink"/>
+                <w:noProof/>
+              </w:rPr>
+              <w:t>Current situation</w:t>
+            </w:r>
+            <w:r>
+              <w:rPr>
+                <w:noProof/>
+                <w:webHidden/>
+              </w:rPr>
+              <w:tab/>
+            </w:r>
+            <w:r>
+              <w:rPr>
+                <w:noProof/>
+                <w:webHidden/>
+              </w:rPr>
+              <w:fldChar w:fldCharType="begin"/>
+            </w:r>
+            <w:r>
+              <w:rPr>
+                <w:noProof/>
+                <w:webHidden/>
+              </w:rPr>
+              <w:instrText xml:space="preserve"> PAGEREF _Toc33198989 \h </w:instrText>
+            </w:r>
+            <w:r>
+              <w:rPr>
+                <w:noProof/>
+                <w:webHidden/>
+              </w:rPr>
+            </w:r>
+            <w:r>
+              <w:rPr>
+                <w:noProof/>
+                <w:webHidden/>
+              </w:rPr>
+              <w:fldChar w:fldCharType="separate"/>
+            </w:r>
+            <w:r>
+              <w:rPr>
+                <w:noProof/>
+                <w:webHidden/>
+              </w:rPr>
+              <w:t>5</w:t>
+            </w:r>
+            <w:r>
+              <w:rPr>
+                <w:noProof/>
+                <w:webHidden/>
+              </w:rPr>
+              <w:fldChar w:fldCharType="end"/>
+            </w:r>
+          </w:hyperlink>
+        </w:p>
+        <w:p>
+          <w:pPr>
+            <w:pStyle w:val="TOC2"/>
+            <w:tabs>
+              <w:tab w:val="left" w:pos="880"/>
+              <w:tab w:val="right" w:leader="dot" w:pos="9350"/>
+            </w:tabs>
+            <w:rPr>
+              <w:noProof/>
+            </w:rPr>
+          </w:pPr>
+          <w:hyperlink w:anchor="_Toc33198990" w:history="1">
+            <w:r>
+              <w:rPr>
+                <w:rStyle w:val="Hyperlink"/>
+                <w:noProof/>
+              </w:rPr>
+              <w:t>2.4</w:t>
+            </w:r>
+            <w:r>
+              <w:rPr>
+                <w:noProof/>
+              </w:rPr>
+              <w:tab/>
+            </w:r>
+            <w:r>
+              <w:rPr>
+                <w:rStyle w:val="Hyperlink"/>
+                <w:noProof/>
+              </w:rPr>
+              <w:t>Problem description</w:t>
+            </w:r>
+            <w:r>
+              <w:rPr>
+                <w:noProof/>
+                <w:webHidden/>
+              </w:rPr>
+              <w:tab/>
+            </w:r>
+            <w:r>
+              <w:rPr>
+                <w:noProof/>
+                <w:webHidden/>
+              </w:rPr>
+              <w:fldChar w:fldCharType="begin"/>
+            </w:r>
+            <w:r>
+              <w:rPr>
+                <w:noProof/>
+                <w:webHidden/>
+              </w:rPr>
+              <w:instrText xml:space="preserve"> PAGEREF _Toc33198990 \h </w:instrText>
+            </w:r>
+            <w:r>
+              <w:rPr>
+                <w:noProof/>
+                <w:webHidden/>
+              </w:rPr>
+            </w:r>
+            <w:r>
+              <w:rPr>
+                <w:noProof/>
+                <w:webHidden/>
+              </w:rPr>
+              <w:fldChar w:fldCharType="separate"/>
+            </w:r>
+            <w:r>
+              <w:rPr>
+                <w:noProof/>
+                <w:webHidden/>
+              </w:rPr>
+              <w:t>5</w:t>
+            </w:r>
+            <w:r>
+              <w:rPr>
+                <w:noProof/>
+                <w:webHidden/>
+              </w:rPr>
+              <w:fldChar w:fldCharType="end"/>
+            </w:r>
+          </w:hyperlink>
+        </w:p>
+        <w:p>
+          <w:pPr>
+            <w:pStyle w:val="TOC2"/>
+            <w:tabs>
+              <w:tab w:val="left" w:pos="880"/>
+              <w:tab w:val="right" w:leader="dot" w:pos="9350"/>
+            </w:tabs>
+            <w:rPr>
+              <w:noProof/>
+            </w:rPr>
+          </w:pPr>
+          <w:hyperlink w:anchor="_Toc33198991" w:history="1">
+            <w:r>
+              <w:rPr>
+                <w:rStyle w:val="Hyperlink"/>
+                <w:noProof/>
+                <w:lang w:val="bg-BG"/>
+              </w:rPr>
+              <w:t>2.5</w:t>
+            </w:r>
+            <w:r>
+              <w:rPr>
+                <w:noProof/>
+              </w:rPr>
+              <w:tab/>
+            </w:r>
+            <w:r>
+              <w:rPr>
+                <w:rStyle w:val="Hyperlink"/>
+                <w:noProof/>
+              </w:rPr>
+              <w:t>Project goal</w:t>
+            </w:r>
+            <w:r>
+              <w:rPr>
+                <w:noProof/>
+                <w:webHidden/>
+              </w:rPr>
+              <w:tab/>
+            </w:r>
+            <w:r>
+              <w:rPr>
+                <w:noProof/>
+                <w:webHidden/>
+              </w:rPr>
+              <w:fldChar w:fldCharType="begin"/>
+            </w:r>
+            <w:r>
+              <w:rPr>
+                <w:noProof/>
+                <w:webHidden/>
+              </w:rPr>
+              <w:instrText xml:space="preserve"> PAGEREF _Toc33198991 \h </w:instrText>
+            </w:r>
+            <w:r>
+              <w:rPr>
+                <w:noProof/>
+                <w:webHidden/>
+              </w:rPr>
+            </w:r>
+            <w:r>
+              <w:rPr>
+                <w:noProof/>
+                <w:webHidden/>
+              </w:rPr>
+              <w:fldChar w:fldCharType="separate"/>
+            </w:r>
+            <w:r>
+              <w:rPr>
+                <w:noProof/>
+                <w:webHidden/>
+              </w:rPr>
+              <w:t>5</w:t>
+            </w:r>
+            <w:r>
+              <w:rPr>
+                <w:noProof/>
+                <w:webHidden/>
+              </w:rPr>
+              <w:fldChar w:fldCharType="end"/>
+            </w:r>
+          </w:hyperlink>
+        </w:p>
+        <w:p>
+          <w:pPr>
+            <w:pStyle w:val="TOC2"/>
+            <w:tabs>
+              <w:tab w:val="left" w:pos="880"/>
+              <w:tab w:val="right" w:leader="dot" w:pos="9350"/>
+            </w:tabs>
+            <w:rPr>
+              <w:noProof/>
+            </w:rPr>
+          </w:pPr>
+          <w:hyperlink w:anchor="_Toc33198992" w:history="1">
+            <w:r>
+              <w:rPr>
+                <w:rStyle w:val="Hyperlink"/>
+                <w:noProof/>
+              </w:rPr>
+              <w:t>2.6</w:t>
+            </w:r>
+            <w:r>
+              <w:rPr>
+                <w:noProof/>
+              </w:rPr>
+              <w:tab/>
+            </w:r>
+            <w:r>
+              <w:rPr>
+                <w:rStyle w:val="Hyperlink"/>
+                <w:noProof/>
+              </w:rPr>
+              <w:t>Project deliverables</w:t>
+            </w:r>
+            <w:r>
+              <w:rPr>
+                <w:noProof/>
+                <w:webHidden/>
+              </w:rPr>
+              <w:tab/>
+            </w:r>
+            <w:r>
+              <w:rPr>
+                <w:noProof/>
+                <w:webHidden/>
+              </w:rPr>
+              <w:fldChar w:fldCharType="begin"/>
+            </w:r>
+            <w:r>
+              <w:rPr>
+                <w:noProof/>
+                <w:webHidden/>
+              </w:rPr>
+              <w:instrText xml:space="preserve"> PAGEREF _Toc33198992 \h </w:instrText>
+            </w:r>
+            <w:r>
+              <w:rPr>
+                <w:noProof/>
+                <w:webHidden/>
+              </w:rPr>
+            </w:r>
+            <w:r>
+              <w:rPr>
+                <w:noProof/>
+                <w:webHidden/>
+              </w:rPr>
+              <w:fldChar w:fldCharType="separate"/>
+            </w:r>
+            <w:r>
+              <w:rPr>
+                <w:noProof/>
+                <w:webHidden/>
+              </w:rPr>
+              <w:t>5</w:t>
+            </w:r>
+            <w:r>
+              <w:rPr>
+                <w:noProof/>
+                <w:webHidden/>
+              </w:rPr>
+              <w:fldChar w:fldCharType="end"/>
+            </w:r>
+          </w:hyperlink>
+        </w:p>
+        <w:p>
+          <w:pPr>
+            <w:pStyle w:val="TOC2"/>
+            <w:tabs>
+              <w:tab w:val="left" w:pos="880"/>
+              <w:tab w:val="right" w:leader="dot" w:pos="9350"/>
+            </w:tabs>
+            <w:rPr>
+              <w:noProof/>
+            </w:rPr>
+          </w:pPr>
+          <w:hyperlink w:anchor="_Toc33198993" w:history="1">
+            <w:r>
+              <w:rPr>
+                <w:rStyle w:val="Hyperlink"/>
+                <w:noProof/>
+              </w:rPr>
+              <w:t>2.7</w:t>
+            </w:r>
+            <w:r>
+              <w:rPr>
+                <w:noProof/>
+              </w:rPr>
+              <w:tab/>
+            </w:r>
+            <w:r>
+              <w:rPr>
+                <w:rStyle w:val="Hyperlink"/>
+                <w:noProof/>
+              </w:rPr>
+              <w:t>MoSCoW</w:t>
+            </w:r>
+            <w:r>
+              <w:rPr>
+                <w:noProof/>
+                <w:webHidden/>
+              </w:rPr>
+              <w:tab/>
+            </w:r>
+            <w:r>
+              <w:rPr>
+                <w:noProof/>
+                <w:webHidden/>
+              </w:rPr>
+              <w:fldChar w:fldCharType="begin"/>
+            </w:r>
+            <w:r>
+              <w:rPr>
+                <w:noProof/>
+                <w:webHidden/>
+              </w:rPr>
+              <w:instrText xml:space="preserve"> PAGEREF _Toc33198993 \h </w:instrText>
+            </w:r>
+            <w:r>
+              <w:rPr>
+                <w:noProof/>
+                <w:webHidden/>
+              </w:rPr>
+            </w:r>
+            <w:r>
+              <w:rPr>
+                <w:noProof/>
+                <w:webHidden/>
+              </w:rPr>
+              <w:fldChar w:fldCharType="separate"/>
+            </w:r>
+            <w:r>
+              <w:rPr>
+                <w:noProof/>
+                <w:webHidden/>
+              </w:rPr>
+              <w:t>5</w:t>
+            </w:r>
+            <w:r>
+              <w:rPr>
+                <w:noProof/>
+                <w:webHidden/>
+              </w:rPr>
+              <w:fldChar w:fldCharType="end"/>
+            </w:r>
+          </w:hyperlink>
+        </w:p>
+        <w:p>
+          <w:pPr>
+            <w:pStyle w:val="TOC2"/>
+            <w:tabs>
+              <w:tab w:val="left" w:pos="880"/>
+              <w:tab w:val="right" w:leader="dot" w:pos="9350"/>
+            </w:tabs>
+            <w:rPr>
+              <w:noProof/>
+            </w:rPr>
+          </w:pPr>
+          <w:hyperlink w:anchor="_Toc33198994" w:history="1">
+            <w:r>
+              <w:rPr>
+                <w:rStyle w:val="Hyperlink"/>
+                <w:noProof/>
+              </w:rPr>
+              <w:t>2.8</w:t>
+            </w:r>
+            <w:r>
+              <w:rPr>
+                <w:noProof/>
+              </w:rPr>
+              <w:tab/>
+            </w:r>
+            <w:r>
+              <w:rPr>
+                <w:rStyle w:val="Hyperlink"/>
+                <w:noProof/>
+              </w:rPr>
+              <w:t>Project constraints</w:t>
+            </w:r>
+            <w:r>
+              <w:rPr>
+                <w:noProof/>
+                <w:webHidden/>
+              </w:rPr>
+              <w:tab/>
+            </w:r>
+            <w:r>
+              <w:rPr>
+                <w:noProof/>
+                <w:webHidden/>
+              </w:rPr>
+              <w:fldChar w:fldCharType="begin"/>
+            </w:r>
+            <w:r>
+              <w:rPr>
+                <w:noProof/>
+                <w:webHidden/>
+              </w:rPr>
+              <w:instrText xml:space="preserve"> PAGEREF _Toc33198994 \h </w:instrText>
+            </w:r>
+            <w:r>
+              <w:rPr>
+                <w:noProof/>
+                <w:webHidden/>
+              </w:rPr>
+            </w:r>
+            <w:r>
+              <w:rPr>
+                <w:noProof/>
+                <w:webHidden/>
+              </w:rPr>
+              <w:fldChar w:fldCharType="separate"/>
+            </w:r>
+            <w:r>
+              <w:rPr>
+                <w:noProof/>
+                <w:webHidden/>
+              </w:rPr>
+              <w:t>5</w:t>
+            </w:r>
+            <w:r>
+              <w:rPr>
+                <w:noProof/>
+                <w:webHidden/>
+              </w:rPr>
+              <w:fldChar w:fldCharType="end"/>
+            </w:r>
+          </w:hyperlink>
+        </w:p>
+        <w:p>
+          <w:pPr>
+            <w:pStyle w:val="TOC2"/>
+            <w:tabs>
+              <w:tab w:val="right" w:leader="dot" w:pos="9350"/>
+            </w:tabs>
+            <w:rPr>
+              <w:noProof/>
+            </w:rPr>
+          </w:pPr>
+          <w:hyperlink w:anchor="_Toc33198995" w:history="1">
+            <w:r>
+              <w:rPr>
+                <w:rStyle w:val="Hyperlink"/>
+                <w:noProof/>
+                <w:lang w:val="bg-BG"/>
+              </w:rPr>
+              <w:t xml:space="preserve">2.9 </w:t>
+            </w:r>
+            <w:r>
+              <w:rPr>
+                <w:rStyle w:val="Hyperlink"/>
+                <w:noProof/>
+              </w:rPr>
+              <w:t>Project risks</w:t>
+            </w:r>
+            <w:r>
+              <w:rPr>
+                <w:noProof/>
+                <w:webHidden/>
+              </w:rPr>
+              <w:tab/>
+            </w:r>
+            <w:r>
+              <w:rPr>
+                <w:noProof/>
+                <w:webHidden/>
+              </w:rPr>
+              <w:fldChar w:fldCharType="begin"/>
+            </w:r>
+            <w:r>
+              <w:rPr>
+                <w:noProof/>
+                <w:webHidden/>
+              </w:rPr>
+              <w:instrText xml:space="preserve"> PAGEREF _Toc33198995 \h </w:instrText>
+            </w:r>
+            <w:r>
+              <w:rPr>
+                <w:noProof/>
+                <w:webHidden/>
+              </w:rPr>
+            </w:r>
+            <w:r>
+              <w:rPr>
+                <w:noProof/>
+                <w:webHidden/>
+              </w:rPr>
+              <w:fldChar w:fldCharType="separate"/>
+            </w:r>
+            <w:r>
+              <w:rPr>
+                <w:noProof/>
+                <w:webHidden/>
+              </w:rPr>
+              <w:t>6</w:t>
+            </w:r>
+            <w:r>
+              <w:rPr>
+                <w:noProof/>
+                <w:webHidden/>
+              </w:rPr>
+              <w:fldChar w:fldCharType="end"/>
+            </w:r>
+          </w:hyperlink>
+        </w:p>
+        <w:p>
+          <w:r>
+            <w:rPr>
+              <w:b/>
+              <w:bCs/>
+              <w:noProof/>
+            </w:rPr>
+            <w:fldChar w:fldCharType="end"/>
+          </w:r>
+        </w:p>
+      </w:sdtContent>
+    </w:sdt>
+    <w:p>
+      <w:pPr>
+        <w:rPr>
+          <w:rFonts w:ascii="Segoe UI" w:hAnsi="Segoe UI" w:cs="Segoe UI"/>
+        </w:rPr>
+      </w:pPr>
+      <w:r>
+        <w:rPr>
+          <w:rFonts w:ascii="Segoe UI" w:hAnsi="Segoe UI" w:cs="Segoe UI"/>
+        </w:rPr>
+        <w:br w:type="page"/>
+      </w:r>
+    </w:p>
+    <w:p>
+      <w:pPr>
         <w:pStyle w:val="Heading1"/>
         <w:numPr>
           <w:ilvl w:val="0"/>
           <w:numId w:val="3"/>
         </w:numPr>
       </w:pPr>
+      <w:bookmarkStart w:id="0" w:name="_Toc33198983"/>
       <w:r>
         <w:lastRenderedPageBreak/>
         <w:t>About the company</w:t>
       </w:r>
+      <w:bookmarkEnd w:id="0"/>
     </w:p>
     <w:p>
       <w:pPr>
@@ -2396,13 +3488,7 @@
         <w:rPr>
           <w:rFonts w:ascii="Segoe UI" w:hAnsi="Segoe UI" w:cs="Segoe UI"/>
         </w:rPr>
-        <w:t xml:space="preserve">140, 000 enterprises use Progress </w:t>
-      </w:r>
-      <w:r>
-        <w:rPr>
-          <w:rFonts w:ascii="Segoe UI" w:hAnsi="Segoe UI" w:cs="Segoe UI"/>
-        </w:rPr>
-        <w:t>Technology</w:t>
+        <w:t>140, 000 enterprises use Progress Technology</w:t>
       </w:r>
       <w:r>
         <w:rPr>
@@ -2611,21 +3697,25 @@
           <w:numId w:val="3"/>
         </w:numPr>
       </w:pPr>
+      <w:bookmarkStart w:id="1" w:name="_Toc33198984"/>
       <w:r>
         <w:t>Project statement</w:t>
       </w:r>
+      <w:bookmarkEnd w:id="1"/>
     </w:p>
     <w:p/>
     <w:p>
       <w:pPr>
         <w:pStyle w:val="Heading2"/>
       </w:pPr>
+      <w:bookmarkStart w:id="2" w:name="_Toc33198985"/>
       <w:r>
         <w:t xml:space="preserve">2.1 </w:t>
       </w:r>
       <w:r>
         <w:t>Formal client</w:t>
       </w:r>
+      <w:bookmarkEnd w:id="2"/>
     </w:p>
     <w:p>
       <w:pPr>
@@ -2665,6 +3755,7 @@
       <w:pPr>
         <w:pStyle w:val="Heading2"/>
       </w:pPr>
+      <w:bookmarkStart w:id="3" w:name="_Toc33198986"/>
       <w:r>
         <w:t>2.</w:t>
       </w:r>
@@ -2680,6 +3771,7 @@
       <w:r>
         <w:t>Project leader</w:t>
       </w:r>
+      <w:bookmarkEnd w:id="3"/>
     </w:p>
     <w:p>
       <w:pPr>
@@ -2699,12 +3791,14 @@
         <w:pStyle w:val="Heading3"/>
         <w:ind w:left="720"/>
       </w:pPr>
+      <w:bookmarkStart w:id="4" w:name="_Toc33198987"/>
       <w:r>
         <w:t xml:space="preserve">2.1.1 </w:t>
       </w:r>
       <w:r>
         <w:t>Contact Information</w:t>
       </w:r>
+      <w:bookmarkEnd w:id="4"/>
     </w:p>
     <w:p>
       <w:pPr>
@@ -2773,13 +3867,7 @@
         <w:rPr>
           <w:rFonts w:ascii="Segoe UI" w:hAnsi="Segoe UI" w:cs="Segoe UI"/>
         </w:rPr>
-        <w:t xml:space="preserve">Location: </w:t>
-      </w:r>
-      <w:r>
-        <w:rPr>
-          <w:rFonts w:ascii="Segoe UI" w:hAnsi="Segoe UI" w:cs="Segoe UI"/>
-        </w:rPr>
-        <w:t>Boulevard "</w:t>
+        <w:t>Location: Boulevard "</w:t>
       </w:r>
       <w:proofErr w:type="spellStart"/>
       <w:r>
@@ -2823,12 +3911,14 @@
         <w:pStyle w:val="Heading3"/>
         <w:ind w:firstLine="720"/>
       </w:pPr>
+      <w:bookmarkStart w:id="5" w:name="_Toc33198988"/>
       <w:r>
         <w:t xml:space="preserve">2.2.2 </w:t>
       </w:r>
       <w:r>
         <w:t>Way of communication</w:t>
       </w:r>
+      <w:bookmarkEnd w:id="5"/>
     </w:p>
     <w:p>
       <w:r>
@@ -2894,11 +3984,25 @@
           <w:numId w:val="7"/>
         </w:numPr>
       </w:pPr>
+      <w:bookmarkStart w:id="6" w:name="_Toc33198989"/>
       <w:r>
         <w:t>Current situation</w:t>
       </w:r>
+      <w:bookmarkEnd w:id="6"/>
     </w:p>
     <w:p/>
+    <w:p>
+      <w:r>
+        <w:lastRenderedPageBreak/>
+        <w:t xml:space="preserve">Over 400 </w:t>
+      </w:r>
+      <w:r>
+        <w:t xml:space="preserve">people work </w:t>
+      </w:r>
+      <w:r>
+        <w:t xml:space="preserve">at Progress, Sofia. However, </w:t>
+      </w:r>
+    </w:p>
     <w:p>
       <w:pPr>
         <w:pStyle w:val="Heading2"/>
@@ -2907,10 +4011,11 @@
           <w:numId w:val="7"/>
         </w:numPr>
       </w:pPr>
-      <w:r>
-        <w:lastRenderedPageBreak/>
+      <w:bookmarkStart w:id="7" w:name="_Toc33198990"/>
+      <w:r>
         <w:t>Problem description</w:t>
       </w:r>
+      <w:bookmarkEnd w:id="7"/>
     </w:p>
     <w:p/>
     <w:p>
@@ -2924,9 +4029,11 @@
           <w:lang w:val="bg-BG"/>
         </w:rPr>
       </w:pPr>
+      <w:bookmarkStart w:id="8" w:name="_Toc33198991"/>
       <w:r>
         <w:t>Project goal</w:t>
       </w:r>
+      <w:bookmarkEnd w:id="8"/>
     </w:p>
     <w:p>
       <w:pPr>
@@ -2953,9 +4060,11 @@
           <w:numId w:val="7"/>
         </w:numPr>
       </w:pPr>
+      <w:bookmarkStart w:id="9" w:name="_Toc33198992"/>
       <w:r>
         <w:t>Project deliverables</w:t>
       </w:r>
+      <w:bookmarkEnd w:id="9"/>
     </w:p>
     <w:p/>
     <w:p>
@@ -2966,10 +4075,12 @@
           <w:numId w:val="7"/>
         </w:numPr>
       </w:pPr>
+      <w:bookmarkStart w:id="10" w:name="_Toc33198993"/>
       <w:proofErr w:type="spellStart"/>
       <w:r>
         <w:t>MoSCoW</w:t>
       </w:r>
+      <w:bookmarkEnd w:id="10"/>
       <w:proofErr w:type="spellEnd"/>
     </w:p>
     <w:p/>
@@ -4032,9 +5143,11 @@
           <w:numId w:val="7"/>
         </w:numPr>
       </w:pPr>
+      <w:bookmarkStart w:id="11" w:name="_Toc33198994"/>
       <w:r>
         <w:t>Project constraints</w:t>
       </w:r>
+      <w:bookmarkEnd w:id="11"/>
     </w:p>
     <w:p>
       <w:pPr>
@@ -4201,24 +5314,25 @@
           <w:rFonts w:ascii="Segoe UI" w:hAnsi="Segoe UI" w:cs="Segoe UI"/>
         </w:rPr>
       </w:pPr>
-      <w:bookmarkStart w:id="0" w:name="_GoBack"/>
-      <w:bookmarkEnd w:id="0"/>
     </w:p>
     <w:p/>
     <w:p>
       <w:pPr>
         <w:pStyle w:val="Heading2"/>
       </w:pPr>
+      <w:bookmarkStart w:id="12" w:name="_Toc33198995"/>
       <w:r>
         <w:rPr>
           <w:lang w:val="bg-BG"/>
         </w:rPr>
-        <w:lastRenderedPageBreak/>
         <w:t xml:space="preserve">2.9 </w:t>
       </w:r>
       <w:r>
         <w:t>Project risks</w:t>
       </w:r>
+      <w:bookmarkStart w:id="13" w:name="_GoBack"/>
+      <w:bookmarkEnd w:id="12"/>
+      <w:bookmarkEnd w:id="13"/>
     </w:p>
     <w:p/>
     <w:p/>
@@ -4355,7 +5469,7 @@
       </w:r>
     </w:p>
     <w:sectPr>
-      <w:footerReference w:type="default" r:id="rId11"/>
+      <w:footerReference w:type="default" r:id="rId12"/>
       <w:pgSz w:w="12240" w:h="15840"/>
       <w:pgMar w:top="1440" w:right="1440" w:bottom="1440" w:left="1440" w:header="720" w:footer="720" w:gutter="0"/>
       <w:cols w:space="720"/>
@@ -4392,27 +5506,58 @@
 
 <file path=word/footer1.xml><?xml version="1.0" encoding="utf-8"?>
 <w:ftr xmlns:wpc="http://schemas.microsoft.com/office/word/2010/wordprocessingCanvas" xmlns:cx="http://schemas.microsoft.com/office/drawing/2014/chartex" xmlns:cx1="http://schemas.microsoft.com/office/drawing/2015/9/8/chartex" xmlns:cx2="http://schemas.microsoft.com/office/drawing/2015/10/21/chartex" xmlns:cx3="http://schemas.microsoft.com/office/drawing/2016/5/9/chartex" xmlns:cx4="http://schemas.microsoft.com/office/drawing/2016/5/10/chartex" xmlns:cx5="http://schemas.microsoft.com/office/drawing/2016/5/11/chartex" xmlns:cx6="http://schemas.microsoft.com/office/drawing/2016/5/12/chartex" xmlns:cx7="http://schemas.microsoft.com/office/drawing/2016/5/13/chartex" xmlns:cx8="http://schemas.microsoft.com/office/drawing/2016/5/14/chartex" xmlns:mc="http://schemas.openxmlformats.org/markup-compatibility/2006" xmlns:aink="http://schemas.microsoft.com/office/drawing/2016/ink" xmlns:am3d="http://schemas.microsoft.com/office/drawing/2017/model3d" xmlns:o="urn:schemas-microsoft-com:office:office" xmlns:r="http://schemas.openxmlformats.org/officeDocument/2006/relationships" xmlns:m="http://schemas.openxmlformats.org/officeDocument/2006/math" xmlns:v="urn:schemas-microsoft-com:vml" xmlns:wp14="http://schemas.microsoft.com/office/word/2010/wordprocessingDrawing" xmlns:wp="http://schemas.openxmlformats.org/drawingml/2006/wordprocessingDrawing" xmlns:w10="urn:schemas-microsoft-com:office:word" xmlns:w="http://schemas.openxmlformats.org/wordprocessingml/2006/main" xmlns:w14="http://schemas.microsoft.com/office/word/2010/wordml" xmlns:w15="http://schemas.microsoft.com/office/word/2012/wordml" xmlns:w16cid="http://schemas.microsoft.com/office/word/2016/wordml/cid" xmlns:w16se="http://schemas.microsoft.com/office/word/2015/wordml/symex" xmlns:wpg="http://schemas.microsoft.com/office/word/2010/wordprocessingGroup" xmlns:wpi="http://schemas.microsoft.com/office/word/2010/wordprocessingInk" xmlns:wne="http://schemas.microsoft.com/office/word/2006/wordml" xmlns:wps="http://schemas.microsoft.com/office/word/2010/wordprocessingShape" mc:Ignorable="w14 w15 w16se w16cid wp14">
-  <w:sdt>
-    <w:sdtPr>
-      <w:id w:val="969169713"/>
-      <w:placeholder>
-        <w:docPart w:val="C7D82C4E6923460199607C5E63C267DB"/>
-      </w:placeholder>
-      <w:temporary/>
-      <w:showingPlcHdr/>
-      <w15:appearance w15:val="hidden"/>
-    </w:sdtPr>
-    <w:sdtContent>
-      <w:p>
-        <w:pPr>
-          <w:pStyle w:val="Footer"/>
-        </w:pPr>
-        <w:r>
-          <w:t>[Type here]</w:t>
-        </w:r>
-      </w:p>
-    </w:sdtContent>
-  </w:sdt>
+  <w:p>
+    <w:pPr>
+      <w:pStyle w:val="Footer"/>
+      <w:tabs>
+        <w:tab w:val="clear" w:pos="4680"/>
+        <w:tab w:val="clear" w:pos="9360"/>
+      </w:tabs>
+      <w:jc w:val="center"/>
+      <w:rPr>
+        <w:caps/>
+        <w:noProof/>
+        <w:color w:val="4472C4" w:themeColor="accent1"/>
+      </w:rPr>
+    </w:pPr>
+    <w:r>
+      <w:rPr>
+        <w:caps/>
+        <w:color w:val="4472C4" w:themeColor="accent1"/>
+      </w:rPr>
+      <w:fldChar w:fldCharType="begin"/>
+    </w:r>
+    <w:r>
+      <w:rPr>
+        <w:caps/>
+        <w:color w:val="4472C4" w:themeColor="accent1"/>
+      </w:rPr>
+      <w:instrText xml:space="preserve"> PAGE   \* MERGEFORMAT </w:instrText>
+    </w:r>
+    <w:r>
+      <w:rPr>
+        <w:caps/>
+        <w:color w:val="4472C4" w:themeColor="accent1"/>
+      </w:rPr>
+      <w:fldChar w:fldCharType="separate"/>
+    </w:r>
+    <w:r>
+      <w:rPr>
+        <w:caps/>
+        <w:noProof/>
+        <w:color w:val="4472C4" w:themeColor="accent1"/>
+      </w:rPr>
+      <w:t>2</w:t>
+    </w:r>
+    <w:r>
+      <w:rPr>
+        <w:caps/>
+        <w:noProof/>
+        <w:color w:val="4472C4" w:themeColor="accent1"/>
+      </w:rPr>
+      <w:fldChar w:fldCharType="end"/>
+    </w:r>
+  </w:p>
   <w:p>
     <w:pPr>
       <w:pStyle w:val="Footer"/>
@@ -4422,9 +5567,6 @@
         <w:tab w:val="left" w:pos="1253"/>
       </w:tabs>
     </w:pPr>
-    <w:r>
-      <w:tab/>
-    </w:r>
   </w:p>
 </w:ftr>
 </file>
@@ -5383,6 +6525,7 @@
     <w:lsdException w:name="HTML Sample" w:semiHidden="1" w:unhideWhenUsed="1"/>
     <w:lsdException w:name="HTML Typewriter" w:semiHidden="1" w:unhideWhenUsed="1"/>
     <w:lsdException w:name="HTML Variable" w:semiHidden="1" w:unhideWhenUsed="1"/>
+    <w:lsdException w:name="Normal Table" w:semiHidden="1" w:unhideWhenUsed="1"/>
     <w:lsdException w:name="annotation subject" w:semiHidden="1" w:unhideWhenUsed="1"/>
     <w:lsdException w:name="No List" w:semiHidden="1" w:unhideWhenUsed="1"/>
     <w:lsdException w:name="Outline List 1" w:semiHidden="1" w:unhideWhenUsed="1"/>
@@ -5428,9 +6571,11 @@
     <w:lsdException w:name="Table Subtle 1" w:semiHidden="1" w:unhideWhenUsed="1"/>
     <w:lsdException w:name="Table Subtle 2" w:semiHidden="1" w:unhideWhenUsed="1"/>
     <w:lsdException w:name="Table Web 1" w:semiHidden="1" w:unhideWhenUsed="1"/>
+    <w:lsdException w:name="Table Web 2" w:semiHidden="1" w:unhideWhenUsed="1"/>
     <w:lsdException w:name="Table Web 3" w:semiHidden="1" w:unhideWhenUsed="1"/>
     <w:lsdException w:name="Balloon Text" w:semiHidden="1" w:unhideWhenUsed="1"/>
     <w:lsdException w:name="Table Grid" w:uiPriority="39"/>
+    <w:lsdException w:name="Table Theme" w:semiHidden="1" w:unhideWhenUsed="1"/>
     <w:lsdException w:name="Placeholder Text" w:semiHidden="1"/>
     <w:lsdException w:name="No Spacing" w:uiPriority="1" w:qFormat="1"/>
     <w:lsdException w:name="Light Shading" w:uiPriority="60"/>
@@ -5889,575 +7034,57 @@
       </w:tblBorders>
     </w:tblPr>
   </w:style>
-</w:styles>
-</file>
-
-<file path=word/glossary/document.xml><?xml version="1.0" encoding="utf-8"?>
-<w:glossaryDocument xmlns:wpc="http://schemas.microsoft.com/office/word/2010/wordprocessingCanvas" xmlns:cx="http://schemas.microsoft.com/office/drawing/2014/chartex" xmlns:cx1="http://schemas.microsoft.com/office/drawing/2015/9/8/chartex" xmlns:cx2="http://schemas.microsoft.com/office/drawing/2015/10/21/chartex" xmlns:cx3="http://schemas.microsoft.com/office/drawing/2016/5/9/chartex" xmlns:cx4="http://schemas.microsoft.com/office/drawing/2016/5/10/chartex" xmlns:cx5="http://schemas.microsoft.com/office/drawing/2016/5/11/chartex" xmlns:cx6="http://schemas.microsoft.com/office/drawing/2016/5/12/chartex" xmlns:cx7="http://schemas.microsoft.com/office/drawing/2016/5/13/chartex" xmlns:cx8="http://schemas.microsoft.com/office/drawing/2016/5/14/chartex" xmlns:mc="http://schemas.openxmlformats.org/markup-compatibility/2006" xmlns:aink="http://schemas.microsoft.com/office/drawing/2016/ink" xmlns:am3d="http://schemas.microsoft.com/office/drawing/2017/model3d" xmlns:o="urn:schemas-microsoft-com:office:office" xmlns:r="http://schemas.openxmlformats.org/officeDocument/2006/relationships" xmlns:m="http://schemas.openxmlformats.org/officeDocument/2006/math" xmlns:v="urn:schemas-microsoft-com:vml" xmlns:wp14="http://schemas.microsoft.com/office/word/2010/wordprocessingDrawing" xmlns:wp="http://schemas.openxmlformats.org/drawingml/2006/wordprocessingDrawing" xmlns:w10="urn:schemas-microsoft-com:office:word" xmlns:w="http://schemas.openxmlformats.org/wordprocessingml/2006/main" xmlns:w14="http://schemas.microsoft.com/office/word/2010/wordml" xmlns:w15="http://schemas.microsoft.com/office/word/2012/wordml" xmlns:w16cid="http://schemas.microsoft.com/office/word/2016/wordml/cid" xmlns:w16se="http://schemas.microsoft.com/office/word/2015/wordml/symex" xmlns:wpg="http://schemas.microsoft.com/office/word/2010/wordprocessingGroup" xmlns:wpi="http://schemas.microsoft.com/office/word/2010/wordprocessingInk" xmlns:wne="http://schemas.microsoft.com/office/word/2006/wordml" xmlns:wps="http://schemas.microsoft.com/office/word/2010/wordprocessingShape" mc:Ignorable="w14 w15 w16se w16cid wp14">
-  <w:docParts>
-    <w:docPart>
-      <w:docPartPr>
-        <w:name w:val="C7D82C4E6923460199607C5E63C267DB"/>
-        <w:category>
-          <w:name w:val="General"/>
-          <w:gallery w:val="placeholder"/>
-        </w:category>
-        <w:types>
-          <w:type w:val="bbPlcHdr"/>
-        </w:types>
-        <w:behaviors>
-          <w:behavior w:val="content"/>
-        </w:behaviors>
-        <w:guid w:val="{6460FEC5-4797-465A-BFE1-A4526974B9A7}"/>
-      </w:docPartPr>
-      <w:docPartBody>
-        <w:p>
-          <w:pPr>
-            <w:pStyle w:val="C7D82C4E6923460199607C5E63C267DB"/>
-          </w:pPr>
-          <w:r>
-            <w:t>[Type here]</w:t>
-          </w:r>
-        </w:p>
-      </w:docPartBody>
-    </w:docPart>
-  </w:docParts>
-</w:glossaryDocument>
-</file>
-
-<file path=word/glossary/fontTable.xml><?xml version="1.0" encoding="utf-8"?>
-<w:fonts xmlns:mc="http://schemas.openxmlformats.org/markup-compatibility/2006" xmlns:r="http://schemas.openxmlformats.org/officeDocument/2006/relationships" xmlns:w="http://schemas.openxmlformats.org/wordprocessingml/2006/main" xmlns:w14="http://schemas.microsoft.com/office/word/2010/wordml" xmlns:w15="http://schemas.microsoft.com/office/word/2012/wordml" xmlns:w16cid="http://schemas.microsoft.com/office/word/2016/wordml/cid" xmlns:w16se="http://schemas.microsoft.com/office/word/2015/wordml/symex" mc:Ignorable="w14 w15 w16se w16cid">
-  <w:font w:name="Calibri">
-    <w:panose1 w:val="020F0502020204030204"/>
-    <w:charset w:val="00"/>
-    <w:family w:val="swiss"/>
-    <w:pitch w:val="variable"/>
-    <w:sig w:usb0="E00002FF" w:usb1="4000ACFF" w:usb2="00000001" w:usb3="00000000" w:csb0="0000019F" w:csb1="00000000"/>
-  </w:font>
-  <w:font w:name="Times New Roman">
-    <w:panose1 w:val="02020603050405020304"/>
-    <w:charset w:val="00"/>
-    <w:family w:val="roman"/>
-    <w:pitch w:val="variable"/>
-    <w:sig w:usb0="E0002AFF" w:usb1="C0007843" w:usb2="00000009" w:usb3="00000000" w:csb0="000001FF" w:csb1="00000000"/>
-  </w:font>
-  <w:font w:name="Courier New">
-    <w:panose1 w:val="02070309020205020404"/>
-    <w:charset w:val="00"/>
-    <w:family w:val="modern"/>
-    <w:pitch w:val="fixed"/>
-    <w:sig w:usb0="E0002EFF" w:usb1="C0007843" w:usb2="00000009" w:usb3="00000000" w:csb0="000001FF" w:csb1="00000000"/>
-  </w:font>
-  <w:font w:name="Wingdings">
-    <w:panose1 w:val="05000000000000000000"/>
-    <w:charset w:val="02"/>
-    <w:family w:val="auto"/>
-    <w:pitch w:val="variable"/>
-    <w:sig w:usb0="00000000" w:usb1="10000000" w:usb2="00000000" w:usb3="00000000" w:csb0="80000000" w:csb1="00000000"/>
-  </w:font>
-  <w:font w:name="Symbol">
-    <w:panose1 w:val="05050102010706020507"/>
-    <w:charset w:val="02"/>
-    <w:family w:val="roman"/>
-    <w:pitch w:val="variable"/>
-    <w:sig w:usb0="00000000" w:usb1="10000000" w:usb2="00000000" w:usb3="00000000" w:csb0="80000000" w:csb1="00000000"/>
-  </w:font>
-  <w:font w:name="Calibri Light">
-    <w:panose1 w:val="020F0302020204030204"/>
-    <w:charset w:val="00"/>
-    <w:family w:val="swiss"/>
-    <w:pitch w:val="variable"/>
-    <w:sig w:usb0="A00002EF" w:usb1="4000207B" w:usb2="00000000" w:usb3="00000000" w:csb0="0000009F" w:csb1="00000000"/>
-  </w:font>
-  <w:font w:name="Segoe UI">
-    <w:panose1 w:val="020B0502040204020203"/>
-    <w:charset w:val="00"/>
-    <w:family w:val="swiss"/>
-    <w:pitch w:val="variable"/>
-    <w:sig w:usb0="E4002EFF" w:usb1="C000E47F" w:usb2="00000009" w:usb3="00000000" w:csb0="000001FF" w:csb1="00000000"/>
-  </w:font>
-</w:fonts>
-</file>
-
-<file path=word/glossary/settings.xml><?xml version="1.0" encoding="utf-8"?>
-<w:settings xmlns:mc="http://schemas.openxmlformats.org/markup-compatibility/2006" xmlns:o="urn:schemas-microsoft-com:office:office" xmlns:r="http://schemas.openxmlformats.org/officeDocument/2006/relationships" xmlns:m="http://schemas.openxmlformats.org/officeDocument/2006/math" xmlns:v="urn:schemas-microsoft-com:vml" xmlns:w10="urn:schemas-microsoft-com:office:word" xmlns:w="http://schemas.openxmlformats.org/wordprocessingml/2006/main" xmlns:w14="http://schemas.microsoft.com/office/word/2010/wordml" xmlns:w15="http://schemas.microsoft.com/office/word/2012/wordml" xmlns:w16cid="http://schemas.microsoft.com/office/word/2016/wordml/cid" xmlns:w16se="http://schemas.microsoft.com/office/word/2015/wordml/symex" xmlns:sl="http://schemas.openxmlformats.org/schemaLibrary/2006/main" mc:Ignorable="w14 w15 w16se w16cid">
-  <w:view w:val="normal"/>
-  <w:defaultTabStop w:val="720"/>
-  <w:characterSpacingControl w:val="doNotCompress"/>
-  <w:compat>
-    <w:useFELayout/>
-    <w:compatSetting w:name="compatibilityMode" w:uri="http://schemas.microsoft.com/office/word" w:val="15"/>
-    <w:compatSetting w:name="overrideTableStyleFontSizeAndJustification" w:uri="http://schemas.microsoft.com/office/word" w:val="1"/>
-    <w:compatSetting w:name="enableOpenTypeFeatures" w:uri="http://schemas.microsoft.com/office/word" w:val="1"/>
-    <w:compatSetting w:name="doNotFlipMirrorIndents" w:uri="http://schemas.microsoft.com/office/word" w:val="1"/>
-    <w:compatSetting w:name="differentiateMultirowTableHeaders" w:uri="http://schemas.microsoft.com/office/word" w:val="1"/>
-    <w:compatSetting w:name="useWord2013TrackBottomHyphenation" w:uri="http://schemas.microsoft.com/office/word" w:val="0"/>
-  </w:compat>
-  <w:rsids>
-    <w:rsidRoot w:val="006546B1"/>
-    <w:rsid w:val="00210B28"/>
-    <w:rsid w:val="006546B1"/>
-  </w:rsids>
-  <m:mathPr>
-    <m:mathFont m:val="Cambria Math"/>
-    <m:brkBin m:val="before"/>
-    <m:brkBinSub m:val="--"/>
-    <m:smallFrac m:val="0"/>
-    <m:dispDef/>
-    <m:lMargin m:val="0"/>
-    <m:rMargin m:val="0"/>
-    <m:defJc m:val="centerGroup"/>
-    <m:wrapIndent m:val="1440"/>
-    <m:intLim m:val="subSup"/>
-    <m:naryLim m:val="undOvr"/>
-  </m:mathPr>
-  <w:themeFontLang w:val="en-US"/>
-  <w:clrSchemeMapping w:bg1="light1" w:t1="dark1" w:bg2="light2" w:t2="dark2" w:accent1="accent1" w:accent2="accent2" w:accent3="accent3" w:accent4="accent4" w:accent5="accent5" w:accent6="accent6" w:hyperlink="hyperlink" w:followedHyperlink="followedHyperlink"/>
-  <w:decimalSymbol w:val="."/>
-  <w:listSeparator w:val=","/>
-  <w15:chartTrackingRefBased/>
-</w:settings>
-</file>
-
-<file path=word/glossary/styles.xml><?xml version="1.0" encoding="utf-8"?>
-<w:styles xmlns:mc="http://schemas.openxmlformats.org/markup-compatibility/2006" xmlns:r="http://schemas.openxmlformats.org/officeDocument/2006/relationships" xmlns:w="http://schemas.openxmlformats.org/wordprocessingml/2006/main" xmlns:w14="http://schemas.microsoft.com/office/word/2010/wordml" xmlns:w15="http://schemas.microsoft.com/office/word/2012/wordml" xmlns:w16cid="http://schemas.microsoft.com/office/word/2016/wordml/cid" xmlns:w16se="http://schemas.microsoft.com/office/word/2015/wordml/symex" mc:Ignorable="w14 w15 w16se w16cid">
-  <w:docDefaults>
-    <w:rPrDefault>
-      <w:rPr>
-        <w:rFonts w:asciiTheme="minorHAnsi" w:eastAsiaTheme="minorEastAsia" w:hAnsiTheme="minorHAnsi" w:cstheme="minorBidi"/>
-        <w:sz w:val="22"/>
-        <w:szCs w:val="22"/>
-        <w:lang w:val="en-US" w:eastAsia="en-US" w:bidi="ar-SA"/>
-      </w:rPr>
-    </w:rPrDefault>
-    <w:pPrDefault>
-      <w:pPr>
-        <w:spacing w:after="160" w:line="259" w:lineRule="auto"/>
-      </w:pPr>
-    </w:pPrDefault>
-  </w:docDefaults>
-  <w:latentStyles w:defLockedState="0" w:defUIPriority="99" w:defSemiHidden="0" w:defUnhideWhenUsed="0" w:defQFormat="0" w:count="377">
-    <w:lsdException w:name="Normal" w:uiPriority="0" w:qFormat="1"/>
-    <w:lsdException w:name="heading 1" w:uiPriority="9" w:qFormat="1"/>
-    <w:lsdException w:name="heading 2" w:semiHidden="1" w:uiPriority="9" w:unhideWhenUsed="1" w:qFormat="1"/>
-    <w:lsdException w:name="heading 3" w:semiHidden="1" w:uiPriority="9" w:unhideWhenUsed="1" w:qFormat="1"/>
-    <w:lsdException w:name="heading 4" w:semiHidden="1" w:uiPriority="9" w:unhideWhenUsed="1" w:qFormat="1"/>
-    <w:lsdException w:name="heading 5" w:semiHidden="1" w:uiPriority="9" w:unhideWhenUsed="1" w:qFormat="1"/>
-    <w:lsdException w:name="heading 6" w:semiHidden="1" w:uiPriority="9" w:unhideWhenUsed="1" w:qFormat="1"/>
-    <w:lsdException w:name="heading 7" w:semiHidden="1" w:uiPriority="9" w:unhideWhenUsed="1" w:qFormat="1"/>
-    <w:lsdException w:name="heading 8" w:semiHidden="1" w:uiPriority="9" w:unhideWhenUsed="1" w:qFormat="1"/>
-    <w:lsdException w:name="heading 9" w:semiHidden="1" w:uiPriority="9" w:unhideWhenUsed="1" w:qFormat="1"/>
-    <w:lsdException w:name="index 1" w:semiHidden="1" w:unhideWhenUsed="1"/>
-    <w:lsdException w:name="index 2" w:semiHidden="1" w:unhideWhenUsed="1"/>
-    <w:lsdException w:name="index 3" w:semiHidden="1" w:unhideWhenUsed="1"/>
-    <w:lsdException w:name="index 4" w:semiHidden="1" w:unhideWhenUsed="1"/>
-    <w:lsdException w:name="index 5" w:semiHidden="1" w:unhideWhenUsed="1"/>
-    <w:lsdException w:name="index 6" w:semiHidden="1" w:unhideWhenUsed="1"/>
-    <w:lsdException w:name="index 7" w:semiHidden="1" w:unhideWhenUsed="1"/>
-    <w:lsdException w:name="index 8" w:semiHidden="1" w:unhideWhenUsed="1"/>
-    <w:lsdException w:name="index 9" w:semiHidden="1" w:unhideWhenUsed="1"/>
-    <w:lsdException w:name="toc 1" w:semiHidden="1" w:uiPriority="39" w:unhideWhenUsed="1"/>
-    <w:lsdException w:name="toc 2" w:semiHidden="1" w:uiPriority="39" w:unhideWhenUsed="1"/>
-    <w:lsdException w:name="toc 3" w:semiHidden="1" w:uiPriority="39" w:unhideWhenUsed="1"/>
-    <w:lsdException w:name="toc 4" w:semiHidden="1" w:uiPriority="39" w:unhideWhenUsed="1"/>
-    <w:lsdException w:name="toc 5" w:semiHidden="1" w:uiPriority="39" w:unhideWhenUsed="1"/>
-    <w:lsdException w:name="toc 6" w:semiHidden="1" w:uiPriority="39" w:unhideWhenUsed="1"/>
-    <w:lsdException w:name="toc 7" w:semiHidden="1" w:uiPriority="39" w:unhideWhenUsed="1"/>
-    <w:lsdException w:name="toc 8" w:semiHidden="1" w:uiPriority="39" w:unhideWhenUsed="1"/>
-    <w:lsdException w:name="toc 9" w:semiHidden="1" w:uiPriority="39" w:unhideWhenUsed="1"/>
-    <w:lsdException w:name="Normal Indent" w:semiHidden="1" w:unhideWhenUsed="1"/>
-    <w:lsdException w:name="footnote text" w:semiHidden="1" w:unhideWhenUsed="1"/>
-    <w:lsdException w:name="annotation text" w:semiHidden="1" w:unhideWhenUsed="1"/>
-    <w:lsdException w:name="header" w:semiHidden="1" w:unhideWhenUsed="1"/>
-    <w:lsdException w:name="footer" w:semiHidden="1" w:unhideWhenUsed="1"/>
-    <w:lsdException w:name="index heading" w:semiHidden="1" w:unhideWhenUsed="1"/>
-    <w:lsdException w:name="caption" w:semiHidden="1" w:uiPriority="35" w:unhideWhenUsed="1" w:qFormat="1"/>
-    <w:lsdException w:name="table of figures" w:semiHidden="1" w:unhideWhenUsed="1"/>
-    <w:lsdException w:name="envelope address" w:semiHidden="1" w:unhideWhenUsed="1"/>
-    <w:lsdException w:name="envelope return" w:semiHidden="1" w:unhideWhenUsed="1"/>
-    <w:lsdException w:name="footnote reference" w:semiHidden="1" w:unhideWhenUsed="1"/>
-    <w:lsdException w:name="annotation reference" w:semiHidden="1" w:unhideWhenUsed="1"/>
-    <w:lsdException w:name="line number" w:semiHidden="1" w:unhideWhenUsed="1"/>
-    <w:lsdException w:name="page number" w:semiHidden="1" w:unhideWhenUsed="1"/>
-    <w:lsdException w:name="endnote reference" w:semiHidden="1" w:unhideWhenUsed="1"/>
-    <w:lsdException w:name="endnote text" w:semiHidden="1" w:unhideWhenUsed="1"/>
-    <w:lsdException w:name="table of authorities" w:semiHidden="1" w:unhideWhenUsed="1"/>
-    <w:lsdException w:name="macro" w:semiHidden="1" w:unhideWhenUsed="1"/>
-    <w:lsdException w:name="toa heading" w:semiHidden="1" w:unhideWhenUsed="1"/>
-    <w:lsdException w:name="List" w:semiHidden="1" w:unhideWhenUsed="1"/>
-    <w:lsdException w:name="List Bullet" w:semiHidden="1" w:unhideWhenUsed="1"/>
-    <w:lsdException w:name="List Number" w:semiHidden="1" w:unhideWhenUsed="1"/>
-    <w:lsdException w:name="List 2" w:semiHidden="1" w:unhideWhenUsed="1"/>
-    <w:lsdException w:name="List 3" w:semiHidden="1" w:unhideWhenUsed="1"/>
-    <w:lsdException w:name="List 4" w:semiHidden="1" w:unhideWhenUsed="1"/>
-    <w:lsdException w:name="List 5" w:semiHidden="1" w:unhideWhenUsed="1"/>
-    <w:lsdException w:name="List Bullet 2" w:semiHidden="1" w:unhideWhenUsed="1"/>
-    <w:lsdException w:name="List Bullet 3" w:semiHidden="1" w:unhideWhenUsed="1"/>
-    <w:lsdException w:name="List Bullet 4" w:semiHidden="1" w:unhideWhenUsed="1"/>
-    <w:lsdException w:name="List Bullet 5" w:semiHidden="1" w:unhideWhenUsed="1"/>
-    <w:lsdException w:name="List Number 2" w:semiHidden="1" w:unhideWhenUsed="1"/>
-    <w:lsdException w:name="List Number 3" w:semiHidden="1" w:unhideWhenUsed="1"/>
-    <w:lsdException w:name="List Number 4" w:semiHidden="1" w:unhideWhenUsed="1"/>
-    <w:lsdException w:name="List Number 5" w:semiHidden="1" w:unhideWhenUsed="1"/>
-    <w:lsdException w:name="Title" w:uiPriority="10" w:qFormat="1"/>
-    <w:lsdException w:name="Closing" w:semiHidden="1" w:unhideWhenUsed="1"/>
-    <w:lsdException w:name="Signature" w:semiHidden="1" w:unhideWhenUsed="1"/>
-    <w:lsdException w:name="Default Paragraph Font" w:semiHidden="1" w:uiPriority="1" w:unhideWhenUsed="1"/>
-    <w:lsdException w:name="Body Text" w:semiHidden="1" w:unhideWhenUsed="1"/>
-    <w:lsdException w:name="Body Text Indent" w:semiHidden="1" w:unhideWhenUsed="1"/>
-    <w:lsdException w:name="List Continue" w:semiHidden="1" w:unhideWhenUsed="1"/>
-    <w:lsdException w:name="List Continue 2" w:semiHidden="1" w:unhideWhenUsed="1"/>
-    <w:lsdException w:name="List Continue 3" w:semiHidden="1" w:unhideWhenUsed="1"/>
-    <w:lsdException w:name="List Continue 4" w:semiHidden="1" w:unhideWhenUsed="1"/>
-    <w:lsdException w:name="List Continue 5" w:semiHidden="1" w:unhideWhenUsed="1"/>
-    <w:lsdException w:name="Message Header" w:semiHidden="1" w:unhideWhenUsed="1"/>
-    <w:lsdException w:name="Subtitle" w:uiPriority="11" w:qFormat="1"/>
-    <w:lsdException w:name="Salutation" w:semiHidden="1" w:unhideWhenUsed="1"/>
-    <w:lsdException w:name="Date" w:semiHidden="1" w:unhideWhenUsed="1"/>
-    <w:lsdException w:name="Body Text First Indent" w:semiHidden="1" w:unhideWhenUsed="1"/>
-    <w:lsdException w:name="Body Text First Indent 2" w:semiHidden="1" w:unhideWhenUsed="1"/>
-    <w:lsdException w:name="Note Heading" w:semiHidden="1" w:unhideWhenUsed="1"/>
-    <w:lsdException w:name="Body Text 2" w:semiHidden="1" w:unhideWhenUsed="1"/>
-    <w:lsdException w:name="Body Text 3" w:semiHidden="1" w:unhideWhenUsed="1"/>
-    <w:lsdException w:name="Body Text Indent 2" w:semiHidden="1" w:unhideWhenUsed="1"/>
-    <w:lsdException w:name="Body Text Indent 3" w:semiHidden="1" w:unhideWhenUsed="1"/>
-    <w:lsdException w:name="Block Text" w:semiHidden="1" w:unhideWhenUsed="1"/>
-    <w:lsdException w:name="Hyperlink" w:semiHidden="1" w:unhideWhenUsed="1"/>
-    <w:lsdException w:name="FollowedHyperlink" w:semiHidden="1" w:unhideWhenUsed="1"/>
-    <w:lsdException w:name="Strong" w:uiPriority="22" w:qFormat="1"/>
-    <w:lsdException w:name="Emphasis" w:uiPriority="20" w:qFormat="1"/>
-    <w:lsdException w:name="Document Map" w:semiHidden="1" w:unhideWhenUsed="1"/>
-    <w:lsdException w:name="Plain Text" w:semiHidden="1" w:unhideWhenUsed="1"/>
-    <w:lsdException w:name="E-mail Signature" w:semiHidden="1" w:unhideWhenUsed="1"/>
-    <w:lsdException w:name="HTML Top of Form" w:semiHidden="1" w:unhideWhenUsed="1"/>
-    <w:lsdException w:name="HTML Bottom of Form" w:semiHidden="1" w:unhideWhenUsed="1"/>
-    <w:lsdException w:name="Normal (Web)" w:semiHidden="1" w:unhideWhenUsed="1"/>
-    <w:lsdException w:name="HTML Acronym" w:semiHidden="1" w:unhideWhenUsed="1"/>
-    <w:lsdException w:name="HTML Address" w:semiHidden="1" w:unhideWhenUsed="1"/>
-    <w:lsdException w:name="HTML Cite" w:semiHidden="1" w:unhideWhenUsed="1"/>
-    <w:lsdException w:name="HTML Code" w:semiHidden="1" w:unhideWhenUsed="1"/>
-    <w:lsdException w:name="HTML Definition" w:semiHidden="1" w:unhideWhenUsed="1"/>
-    <w:lsdException w:name="HTML Keyboard" w:semiHidden="1" w:unhideWhenUsed="1"/>
-    <w:lsdException w:name="HTML Preformatted" w:semiHidden="1" w:unhideWhenUsed="1"/>
-    <w:lsdException w:name="HTML Sample" w:semiHidden="1" w:unhideWhenUsed="1"/>
-    <w:lsdException w:name="HTML Typewriter" w:semiHidden="1" w:unhideWhenUsed="1"/>
-    <w:lsdException w:name="HTML Variable" w:semiHidden="1" w:unhideWhenUsed="1"/>
-    <w:lsdException w:name="Normal Table" w:semiHidden="1" w:unhideWhenUsed="1"/>
-    <w:lsdException w:name="annotation subject" w:semiHidden="1" w:unhideWhenUsed="1"/>
-    <w:lsdException w:name="No List" w:semiHidden="1" w:unhideWhenUsed="1"/>
-    <w:lsdException w:name="Outline List 1" w:semiHidden="1" w:unhideWhenUsed="1"/>
-    <w:lsdException w:name="Outline List 2" w:semiHidden="1" w:unhideWhenUsed="1"/>
-    <w:lsdException w:name="Outline List 3" w:semiHidden="1" w:unhideWhenUsed="1"/>
-    <w:lsdException w:name="Table Simple 1" w:semiHidden="1" w:unhideWhenUsed="1"/>
-    <w:lsdException w:name="Table Simple 2" w:semiHidden="1" w:unhideWhenUsed="1"/>
-    <w:lsdException w:name="Table Simple 3" w:semiHidden="1" w:unhideWhenUsed="1"/>
-    <w:lsdException w:name="Table Classic 1" w:semiHidden="1" w:unhideWhenUsed="1"/>
-    <w:lsdException w:name="Table Classic 2" w:semiHidden="1" w:unhideWhenUsed="1"/>
-    <w:lsdException w:name="Table Classic 3" w:semiHidden="1" w:unhideWhenUsed="1"/>
-    <w:lsdException w:name="Table Classic 4" w:semiHidden="1" w:unhideWhenUsed="1"/>
-    <w:lsdException w:name="Table Colorful 1" w:semiHidden="1" w:unhideWhenUsed="1"/>
-    <w:lsdException w:name="Table Colorful 2" w:semiHidden="1" w:unhideWhenUsed="1"/>
-    <w:lsdException w:name="Table Colorful 3" w:semiHidden="1" w:unhideWhenUsed="1"/>
-    <w:lsdException w:name="Table Columns 1" w:semiHidden="1" w:unhideWhenUsed="1"/>
-    <w:lsdException w:name="Table Columns 2" w:semiHidden="1" w:unhideWhenUsed="1"/>
-    <w:lsdException w:name="Table Columns 3" w:semiHidden="1" w:unhideWhenUsed="1"/>
-    <w:lsdException w:name="Table Columns 4" w:semiHidden="1" w:unhideWhenUsed="1"/>
-    <w:lsdException w:name="Table Columns 5" w:semiHidden="1" w:unhideWhenUsed="1"/>
-    <w:lsdException w:name="Table Grid 1" w:semiHidden="1" w:unhideWhenUsed="1"/>
-    <w:lsdException w:name="Table Grid 2" w:semiHidden="1" w:unhideWhenUsed="1"/>
-    <w:lsdException w:name="Table Grid 3" w:semiHidden="1" w:unhideWhenUsed="1"/>
-    <w:lsdException w:name="Table Grid 4" w:semiHidden="1" w:unhideWhenUsed="1"/>
-    <w:lsdException w:name="Table Grid 5" w:semiHidden="1" w:unhideWhenUsed="1"/>
-    <w:lsdException w:name="Table Grid 6" w:semiHidden="1" w:unhideWhenUsed="1"/>
-    <w:lsdException w:name="Table Grid 7" w:semiHidden="1" w:unhideWhenUsed="1"/>
-    <w:lsdException w:name="Table Grid 8" w:semiHidden="1" w:unhideWhenUsed="1"/>
-    <w:lsdException w:name="Table List 1" w:semiHidden="1" w:unhideWhenUsed="1"/>
-    <w:lsdException w:name="Table List 2" w:semiHidden="1" w:unhideWhenUsed="1"/>
-    <w:lsdException w:name="Table List 3" w:semiHidden="1" w:unhideWhenUsed="1"/>
-    <w:lsdException w:name="Table List 4" w:semiHidden="1" w:unhideWhenUsed="1"/>
-    <w:lsdException w:name="Table List 5" w:semiHidden="1" w:unhideWhenUsed="1"/>
-    <w:lsdException w:name="Table List 6" w:semiHidden="1" w:unhideWhenUsed="1"/>
-    <w:lsdException w:name="Table List 7" w:semiHidden="1" w:unhideWhenUsed="1"/>
-    <w:lsdException w:name="Table List 8" w:semiHidden="1" w:unhideWhenUsed="1"/>
-    <w:lsdException w:name="Table 3D effects 1" w:semiHidden="1" w:unhideWhenUsed="1"/>
-    <w:lsdException w:name="Table 3D effects 2" w:semiHidden="1" w:unhideWhenUsed="1"/>
-    <w:lsdException w:name="Table 3D effects 3" w:semiHidden="1" w:unhideWhenUsed="1"/>
-    <w:lsdException w:name="Table Contemporary" w:semiHidden="1" w:unhideWhenUsed="1"/>
-    <w:lsdException w:name="Table Elegant" w:semiHidden="1" w:unhideWhenUsed="1"/>
-    <w:lsdException w:name="Table Professional" w:semiHidden="1" w:unhideWhenUsed="1"/>
-    <w:lsdException w:name="Table Subtle 1" w:semiHidden="1" w:unhideWhenUsed="1"/>
-    <w:lsdException w:name="Table Subtle 2" w:semiHidden="1" w:unhideWhenUsed="1"/>
-    <w:lsdException w:name="Table Web 1" w:semiHidden="1" w:unhideWhenUsed="1"/>
-    <w:lsdException w:name="Table Web 2" w:semiHidden="1" w:unhideWhenUsed="1"/>
-    <w:lsdException w:name="Table Web 3" w:semiHidden="1" w:unhideWhenUsed="1"/>
-    <w:lsdException w:name="Balloon Text" w:semiHidden="1" w:unhideWhenUsed="1"/>
-    <w:lsdException w:name="Table Grid" w:uiPriority="39"/>
-    <w:lsdException w:name="Table Theme" w:semiHidden="1" w:unhideWhenUsed="1"/>
-    <w:lsdException w:name="Placeholder Text" w:semiHidden="1"/>
-    <w:lsdException w:name="No Spacing" w:uiPriority="1" w:qFormat="1"/>
-    <w:lsdException w:name="Light Shading" w:uiPriority="60"/>
-    <w:lsdException w:name="Light List" w:uiPriority="61"/>
-    <w:lsdException w:name="Light Grid" w:uiPriority="62"/>
-    <w:lsdException w:name="Medium Shading 1" w:uiPriority="63"/>
-    <w:lsdException w:name="Medium Shading 2" w:uiPriority="64"/>
-    <w:lsdException w:name="Medium List 1" w:uiPriority="65"/>
-    <w:lsdException w:name="Medium List 2" w:uiPriority="66"/>
-    <w:lsdException w:name="Medium Grid 1" w:uiPriority="67"/>
-    <w:lsdException w:name="Medium Grid 2" w:uiPriority="68"/>
-    <w:lsdException w:name="Medium Grid 3" w:uiPriority="69"/>
-    <w:lsdException w:name="Dark List" w:uiPriority="70"/>
-    <w:lsdException w:name="Colorful Shading" w:uiPriority="71"/>
-    <w:lsdException w:name="Colorful List" w:uiPriority="72"/>
-    <w:lsdException w:name="Colorful Grid" w:uiPriority="73"/>
-    <w:lsdException w:name="Light Shading Accent 1" w:uiPriority="60"/>
-    <w:lsdException w:name="Light List Accent 1" w:uiPriority="61"/>
-    <w:lsdException w:name="Light Grid Accent 1" w:uiPriority="62"/>
-    <w:lsdException w:name="Medium Shading 1 Accent 1" w:uiPriority="63"/>
-    <w:lsdException w:name="Medium Shading 2 Accent 1" w:uiPriority="64"/>
-    <w:lsdException w:name="Medium List 1 Accent 1" w:uiPriority="65"/>
-    <w:lsdException w:name="Revision" w:semiHidden="1"/>
-    <w:lsdException w:name="List Paragraph" w:uiPriority="34" w:qFormat="1"/>
-    <w:lsdException w:name="Quote" w:uiPriority="29" w:qFormat="1"/>
-    <w:lsdException w:name="Intense Quote" w:uiPriority="30" w:qFormat="1"/>
-    <w:lsdException w:name="Medium List 2 Accent 1" w:uiPriority="66"/>
-    <w:lsdException w:name="Medium Grid 1 Accent 1" w:uiPriority="67"/>
-    <w:lsdException w:name="Medium Grid 2 Accent 1" w:uiPriority="68"/>
-    <w:lsdException w:name="Medium Grid 3 Accent 1" w:uiPriority="69"/>
-    <w:lsdException w:name="Dark List Accent 1" w:uiPriority="70"/>
-    <w:lsdException w:name="Colorful Shading Accent 1" w:uiPriority="71"/>
-    <w:lsdException w:name="Colorful List Accent 1" w:uiPriority="72"/>
-    <w:lsdException w:name="Colorful Grid Accent 1" w:uiPriority="73"/>
-    <w:lsdException w:name="Light Shading Accent 2" w:uiPriority="60"/>
-    <w:lsdException w:name="Light List Accent 2" w:uiPriority="61"/>
-    <w:lsdException w:name="Light Grid Accent 2" w:uiPriority="62"/>
-    <w:lsdException w:name="Medium Shading 1 Accent 2" w:uiPriority="63"/>
-    <w:lsdException w:name="Medium Shading 2 Accent 2" w:uiPriority="64"/>
-    <w:lsdException w:name="Medium List 1 Accent 2" w:uiPriority="65"/>
-    <w:lsdException w:name="Medium List 2 Accent 2" w:uiPriority="66"/>
-    <w:lsdException w:name="Medium Grid 1 Accent 2" w:uiPriority="67"/>
-    <w:lsdException w:name="Medium Grid 2 Accent 2" w:uiPriority="68"/>
-    <w:lsdException w:name="Medium Grid 3 Accent 2" w:uiPriority="69"/>
-    <w:lsdException w:name="Dark List Accent 2" w:uiPriority="70"/>
-    <w:lsdException w:name="Colorful Shading Accent 2" w:uiPriority="71"/>
-    <w:lsdException w:name="Colorful List Accent 2" w:uiPriority="72"/>
-    <w:lsdException w:name="Colorful Grid Accent 2" w:uiPriority="73"/>
-    <w:lsdException w:name="Light Shading Accent 3" w:uiPriority="60"/>
-    <w:lsdException w:name="Light List Accent 3" w:uiPriority="61"/>
-    <w:lsdException w:name="Light Grid Accent 3" w:uiPriority="62"/>
-    <w:lsdException w:name="Medium Shading 1 Accent 3" w:uiPriority="63"/>
-    <w:lsdException w:name="Medium Shading 2 Accent 3" w:uiPriority="64"/>
-    <w:lsdException w:name="Medium List 1 Accent 3" w:uiPriority="65"/>
-    <w:lsdException w:name="Medium List 2 Accent 3" w:uiPriority="66"/>
-    <w:lsdException w:name="Medium Grid 1 Accent 3" w:uiPriority="67"/>
-    <w:lsdException w:name="Medium Grid 2 Accent 3" w:uiPriority="68"/>
-    <w:lsdException w:name="Medium Grid 3 Accent 3" w:uiPriority="69"/>
-    <w:lsdException w:name="Dark List Accent 3" w:uiPriority="70"/>
-    <w:lsdException w:name="Colorful Shading Accent 3" w:uiPriority="71"/>
-    <w:lsdException w:name="Colorful List Accent 3" w:uiPriority="72"/>
-    <w:lsdException w:name="Colorful Grid Accent 3" w:uiPriority="73"/>
-    <w:lsdException w:name="Light Shading Accent 4" w:uiPriority="60"/>
-    <w:lsdException w:name="Light List Accent 4" w:uiPriority="61"/>
-    <w:lsdException w:name="Light Grid Accent 4" w:uiPriority="62"/>
-    <w:lsdException w:name="Medium Shading 1 Accent 4" w:uiPriority="63"/>
-    <w:lsdException w:name="Medium Shading 2 Accent 4" w:uiPriority="64"/>
-    <w:lsdException w:name="Medium List 1 Accent 4" w:uiPriority="65"/>
-    <w:lsdException w:name="Medium List 2 Accent 4" w:uiPriority="66"/>
-    <w:lsdException w:name="Medium Grid 1 Accent 4" w:uiPriority="67"/>
-    <w:lsdException w:name="Medium Grid 2 Accent 4" w:uiPriority="68"/>
-    <w:lsdException w:name="Medium Grid 3 Accent 4" w:uiPriority="69"/>
-    <w:lsdException w:name="Dark List Accent 4" w:uiPriority="70"/>
-    <w:lsdException w:name="Colorful Shading Accent 4" w:uiPriority="71"/>
-    <w:lsdException w:name="Colorful List Accent 4" w:uiPriority="72"/>
-    <w:lsdException w:name="Colorful Grid Accent 4" w:uiPriority="73"/>
-    <w:lsdException w:name="Light Shading Accent 5" w:uiPriority="60"/>
-    <w:lsdException w:name="Light List Accent 5" w:uiPriority="61"/>
-    <w:lsdException w:name="Light Grid Accent 5" w:uiPriority="62"/>
-    <w:lsdException w:name="Medium Shading 1 Accent 5" w:uiPriority="63"/>
-    <w:lsdException w:name="Medium Shading 2 Accent 5" w:uiPriority="64"/>
-    <w:lsdException w:name="Medium List 1 Accent 5" w:uiPriority="65"/>
-    <w:lsdException w:name="Medium List 2 Accent 5" w:uiPriority="66"/>
-    <w:lsdException w:name="Medium Grid 1 Accent 5" w:uiPriority="67"/>
-    <w:lsdException w:name="Medium Grid 2 Accent 5" w:uiPriority="68"/>
-    <w:lsdException w:name="Medium Grid 3 Accent 5" w:uiPriority="69"/>
-    <w:lsdException w:name="Dark List Accent 5" w:uiPriority="70"/>
-    <w:lsdException w:name="Colorful Shading Accent 5" w:uiPriority="71"/>
-    <w:lsdException w:name="Colorful List Accent 5" w:uiPriority="72"/>
-    <w:lsdException w:name="Colorful Grid Accent 5" w:uiPriority="73"/>
-    <w:lsdException w:name="Light Shading Accent 6" w:uiPriority="60"/>
-    <w:lsdException w:name="Light List Accent 6" w:uiPriority="61"/>
-    <w:lsdException w:name="Light Grid Accent 6" w:uiPriority="62"/>
-    <w:lsdException w:name="Medium Shading 1 Accent 6" w:uiPriority="63"/>
-    <w:lsdException w:name="Medium Shading 2 Accent 6" w:uiPriority="64"/>
-    <w:lsdException w:name="Medium List 1 Accent 6" w:uiPriority="65"/>
-    <w:lsdException w:name="Medium List 2 Accent 6" w:uiPriority="66"/>
-    <w:lsdException w:name="Medium Grid 1 Accent 6" w:uiPriority="67"/>
-    <w:lsdException w:name="Medium Grid 2 Accent 6" w:uiPriority="68"/>
-    <w:lsdException w:name="Medium Grid 3 Accent 6" w:uiPriority="69"/>
-    <w:lsdException w:name="Dark List Accent 6" w:uiPriority="70"/>
-    <w:lsdException w:name="Colorful Shading Accent 6" w:uiPriority="71"/>
-    <w:lsdException w:name="Colorful List Accent 6" w:uiPriority="72"/>
-    <w:lsdException w:name="Colorful Grid Accent 6" w:uiPriority="73"/>
-    <w:lsdException w:name="Subtle Emphasis" w:uiPriority="19" w:qFormat="1"/>
-    <w:lsdException w:name="Intense Emphasis" w:uiPriority="21" w:qFormat="1"/>
-    <w:lsdException w:name="Subtle Reference" w:uiPriority="31" w:qFormat="1"/>
-    <w:lsdException w:name="Intense Reference" w:uiPriority="32" w:qFormat="1"/>
-    <w:lsdException w:name="Book Title" w:uiPriority="33" w:qFormat="1"/>
-    <w:lsdException w:name="Bibliography" w:semiHidden="1" w:uiPriority="37" w:unhideWhenUsed="1"/>
-    <w:lsdException w:name="TOC Heading" w:semiHidden="1" w:uiPriority="39" w:unhideWhenUsed="1" w:qFormat="1"/>
-    <w:lsdException w:name="Plain Table 1" w:uiPriority="41"/>
-    <w:lsdException w:name="Plain Table 2" w:uiPriority="42"/>
-    <w:lsdException w:name="Plain Table 3" w:uiPriority="43"/>
-    <w:lsdException w:name="Plain Table 4" w:uiPriority="44"/>
-    <w:lsdException w:name="Plain Table 5" w:uiPriority="45"/>
-    <w:lsdException w:name="Grid Table Light" w:uiPriority="40"/>
-    <w:lsdException w:name="Grid Table 1 Light" w:uiPriority="46"/>
-    <w:lsdException w:name="Grid Table 2" w:uiPriority="47"/>
-    <w:lsdException w:name="Grid Table 3" w:uiPriority="48"/>
-    <w:lsdException w:name="Grid Table 4" w:uiPriority="49"/>
-    <w:lsdException w:name="Grid Table 5 Dark" w:uiPriority="50"/>
-    <w:lsdException w:name="Grid Table 6 Colorful" w:uiPriority="51"/>
-    <w:lsdException w:name="Grid Table 7 Colorful" w:uiPriority="52"/>
-    <w:lsdException w:name="Grid Table 1 Light Accent 1" w:uiPriority="46"/>
-    <w:lsdException w:name="Grid Table 2 Accent 1" w:uiPriority="47"/>
-    <w:lsdException w:name="Grid Table 3 Accent 1" w:uiPriority="48"/>
-    <w:lsdException w:name="Grid Table 4 Accent 1" w:uiPriority="49"/>
-    <w:lsdException w:name="Grid Table 5 Dark Accent 1" w:uiPriority="50"/>
-    <w:lsdException w:name="Grid Table 6 Colorful Accent 1" w:uiPriority="51"/>
-    <w:lsdException w:name="Grid Table 7 Colorful Accent 1" w:uiPriority="52"/>
-    <w:lsdException w:name="Grid Table 1 Light Accent 2" w:uiPriority="46"/>
-    <w:lsdException w:name="Grid Table 2 Accent 2" w:uiPriority="47"/>
-    <w:lsdException w:name="Grid Table 3 Accent 2" w:uiPriority="48"/>
-    <w:lsdException w:name="Grid Table 4 Accent 2" w:uiPriority="49"/>
-    <w:lsdException w:name="Grid Table 5 Dark Accent 2" w:uiPriority="50"/>
-    <w:lsdException w:name="Grid Table 6 Colorful Accent 2" w:uiPriority="51"/>
-    <w:lsdException w:name="Grid Table 7 Colorful Accent 2" w:uiPriority="52"/>
-    <w:lsdException w:name="Grid Table 1 Light Accent 3" w:uiPriority="46"/>
-    <w:lsdException w:name="Grid Table 2 Accent 3" w:uiPriority="47"/>
-    <w:lsdException w:name="Grid Table 3 Accent 3" w:uiPriority="48"/>
-    <w:lsdException w:name="Grid Table 4 Accent 3" w:uiPriority="49"/>
-    <w:lsdException w:name="Grid Table 5 Dark Accent 3" w:uiPriority="50"/>
-    <w:lsdException w:name="Grid Table 6 Colorful Accent 3" w:uiPriority="51"/>
-    <w:lsdException w:name="Grid Table 7 Colorful Accent 3" w:uiPriority="52"/>
-    <w:lsdException w:name="Grid Table 1 Light Accent 4" w:uiPriority="46"/>
-    <w:lsdException w:name="Grid Table 2 Accent 4" w:uiPriority="47"/>
-    <w:lsdException w:name="Grid Table 3 Accent 4" w:uiPriority="48"/>
-    <w:lsdException w:name="Grid Table 4 Accent 4" w:uiPriority="49"/>
-    <w:lsdException w:name="Grid Table 5 Dark Accent 4" w:uiPriority="50"/>
-    <w:lsdException w:name="Grid Table 6 Colorful Accent 4" w:uiPriority="51"/>
-    <w:lsdException w:name="Grid Table 7 Colorful Accent 4" w:uiPriority="52"/>
-    <w:lsdException w:name="Grid Table 1 Light Accent 5" w:uiPriority="46"/>
-    <w:lsdException w:name="Grid Table 2 Accent 5" w:uiPriority="47"/>
-    <w:lsdException w:name="Grid Table 3 Accent 5" w:uiPriority="48"/>
-    <w:lsdException w:name="Grid Table 4 Accent 5" w:uiPriority="49"/>
-    <w:lsdException w:name="Grid Table 5 Dark Accent 5" w:uiPriority="50"/>
-    <w:lsdException w:name="Grid Table 6 Colorful Accent 5" w:uiPriority="51"/>
-    <w:lsdException w:name="Grid Table 7 Colorful Accent 5" w:uiPriority="52"/>
-    <w:lsdException w:name="Grid Table 1 Light Accent 6" w:uiPriority="46"/>
-    <w:lsdException w:name="Grid Table 2 Accent 6" w:uiPriority="47"/>
-    <w:lsdException w:name="Grid Table 3 Accent 6" w:uiPriority="48"/>
-    <w:lsdException w:name="Grid Table 4 Accent 6" w:uiPriority="49"/>
-    <w:lsdException w:name="Grid Table 5 Dark Accent 6" w:uiPriority="50"/>
-    <w:lsdException w:name="Grid Table 6 Colorful Accent 6" w:uiPriority="51"/>
-    <w:lsdException w:name="Grid Table 7 Colorful Accent 6" w:uiPriority="52"/>
-    <w:lsdException w:name="List Table 1 Light" w:uiPriority="46"/>
-    <w:lsdException w:name="List Table 2" w:uiPriority="47"/>
-    <w:lsdException w:name="List Table 3" w:uiPriority="48"/>
-    <w:lsdException w:name="List Table 4" w:uiPriority="49"/>
-    <w:lsdException w:name="List Table 5 Dark" w:uiPriority="50"/>
-    <w:lsdException w:name="List Table 6 Colorful" w:uiPriority="51"/>
-    <w:lsdException w:name="List Table 7 Colorful" w:uiPriority="52"/>
-    <w:lsdException w:name="List Table 1 Light Accent 1" w:uiPriority="46"/>
-    <w:lsdException w:name="List Table 2 Accent 1" w:uiPriority="47"/>
-    <w:lsdException w:name="List Table 3 Accent 1" w:uiPriority="48"/>
-    <w:lsdException w:name="List Table 4 Accent 1" w:uiPriority="49"/>
-    <w:lsdException w:name="List Table 5 Dark Accent 1" w:uiPriority="50"/>
-    <w:lsdException w:name="List Table 6 Colorful Accent 1" w:uiPriority="51"/>
-    <w:lsdException w:name="List Table 7 Colorful Accent 1" w:uiPriority="52"/>
-    <w:lsdException w:name="List Table 1 Light Accent 2" w:uiPriority="46"/>
-    <w:lsdException w:name="List Table 2 Accent 2" w:uiPriority="47"/>
-    <w:lsdException w:name="List Table 3 Accent 2" w:uiPriority="48"/>
-    <w:lsdException w:name="List Table 4 Accent 2" w:uiPriority="49"/>
-    <w:lsdException w:name="List Table 5 Dark Accent 2" w:uiPriority="50"/>
-    <w:lsdException w:name="List Table 6 Colorful Accent 2" w:uiPriority="51"/>
-    <w:lsdException w:name="List Table 7 Colorful Accent 2" w:uiPriority="52"/>
-    <w:lsdException w:name="List Table 1 Light Accent 3" w:uiPriority="46"/>
-    <w:lsdException w:name="List Table 2 Accent 3" w:uiPriority="47"/>
-    <w:lsdException w:name="List Table 3 Accent 3" w:uiPriority="48"/>
-    <w:lsdException w:name="List Table 4 Accent 3" w:uiPriority="49"/>
-    <w:lsdException w:name="List Table 5 Dark Accent 3" w:uiPriority="50"/>
-    <w:lsdException w:name="List Table 6 Colorful Accent 3" w:uiPriority="51"/>
-    <w:lsdException w:name="List Table 7 Colorful Accent 3" w:uiPriority="52"/>
-    <w:lsdException w:name="List Table 1 Light Accent 4" w:uiPriority="46"/>
-    <w:lsdException w:name="List Table 2 Accent 4" w:uiPriority="47"/>
-    <w:lsdException w:name="List Table 3 Accent 4" w:uiPriority="48"/>
-    <w:lsdException w:name="List Table 4 Accent 4" w:uiPriority="49"/>
-    <w:lsdException w:name="List Table 5 Dark Accent 4" w:uiPriority="50"/>
-    <w:lsdException w:name="List Table 6 Colorful Accent 4" w:uiPriority="51"/>
-    <w:lsdException w:name="List Table 7 Colorful Accent 4" w:uiPriority="52"/>
-    <w:lsdException w:name="List Table 1 Light Accent 5" w:uiPriority="46"/>
-    <w:lsdException w:name="List Table 2 Accent 5" w:uiPriority="47"/>
-    <w:lsdException w:name="List Table 3 Accent 5" w:uiPriority="48"/>
-    <w:lsdException w:name="List Table 4 Accent 5" w:uiPriority="49"/>
-    <w:lsdException w:name="List Table 5 Dark Accent 5" w:uiPriority="50"/>
-    <w:lsdException w:name="List Table 6 Colorful Accent 5" w:uiPriority="51"/>
-    <w:lsdException w:name="List Table 7 Colorful Accent 5" w:uiPriority="52"/>
-    <w:lsdException w:name="List Table 1 Light Accent 6" w:uiPriority="46"/>
-    <w:lsdException w:name="List Table 2 Accent 6" w:uiPriority="47"/>
-    <w:lsdException w:name="List Table 3 Accent 6" w:uiPriority="48"/>
-    <w:lsdException w:name="List Table 4 Accent 6" w:uiPriority="49"/>
-    <w:lsdException w:name="List Table 5 Dark Accent 6" w:uiPriority="50"/>
-    <w:lsdException w:name="List Table 6 Colorful Accent 6" w:uiPriority="51"/>
-    <w:lsdException w:name="List Table 7 Colorful Accent 6" w:uiPriority="52"/>
-    <w:lsdException w:name="Mention" w:semiHidden="1" w:unhideWhenUsed="1"/>
-    <w:lsdException w:name="Smart Hyperlink" w:semiHidden="1" w:unhideWhenUsed="1"/>
-    <w:lsdException w:name="Hashtag" w:semiHidden="1" w:unhideWhenUsed="1"/>
-    <w:lsdException w:name="Unresolved Mention" w:semiHidden="1" w:unhideWhenUsed="1"/>
-    <w:lsdException w:name="Smart Link" w:semiHidden="1" w:unhideWhenUsed="1"/>
-    <w:lsdException w:name="Smart Link Error" w:semiHidden="1" w:unhideWhenUsed="1"/>
-  </w:latentStyles>
-  <w:style w:type="paragraph" w:default="1" w:styleId="Normal">
-    <w:name w:val="Normal"/>
+  <w:style w:type="paragraph" w:styleId="TOCHeading">
+    <w:name w:val="TOC Heading"/>
+    <w:basedOn w:val="Heading1"/>
+    <w:next w:val="Normal"/>
+    <w:uiPriority w:val="39"/>
+    <w:unhideWhenUsed/>
     <w:qFormat/>
+    <w:rsid w:val="00E9721C"/>
+    <w:pPr>
+      <w:outlineLvl w:val="9"/>
+    </w:pPr>
   </w:style>
-  <w:style w:type="character" w:default="1" w:styleId="DefaultParagraphFont">
-    <w:name w:val="Default Paragraph Font"/>
-    <w:uiPriority w:val="1"/>
-    <w:semiHidden/>
+  <w:style w:type="paragraph" w:styleId="TOC1">
+    <w:name w:val="toc 1"/>
+    <w:basedOn w:val="Normal"/>
+    <w:next w:val="Normal"/>
+    <w:autoRedefine/>
+    <w:uiPriority w:val="39"/>
     <w:unhideWhenUsed/>
+    <w:rsid w:val="00E9721C"/>
+    <w:pPr>
+      <w:spacing w:after="100"/>
+    </w:pPr>
   </w:style>
-  <w:style w:type="table" w:default="1" w:styleId="TableNormal">
-    <w:name w:val="Normal Table"/>
-    <w:uiPriority w:val="99"/>
-    <w:semiHidden/>
+  <w:style w:type="paragraph" w:styleId="TOC2">
+    <w:name w:val="toc 2"/>
+    <w:basedOn w:val="Normal"/>
+    <w:next w:val="Normal"/>
+    <w:autoRedefine/>
+    <w:uiPriority w:val="39"/>
     <w:unhideWhenUsed/>
-    <w:tblPr>
-      <w:tblInd w:w="0" w:type="dxa"/>
-      <w:tblCellMar>
-        <w:top w:w="0" w:type="dxa"/>
-        <w:left w:w="108" w:type="dxa"/>
-        <w:bottom w:w="0" w:type="dxa"/>
-        <w:right w:w="108" w:type="dxa"/>
-      </w:tblCellMar>
-    </w:tblPr>
+    <w:rsid w:val="00E9721C"/>
+    <w:pPr>
+      <w:spacing w:after="100"/>
+      <w:ind w:left="220"/>
+    </w:pPr>
   </w:style>
-  <w:style w:type="numbering" w:default="1" w:styleId="NoList">
-    <w:name w:val="No List"/>
-    <w:uiPriority w:val="99"/>
-    <w:semiHidden/>
+  <w:style w:type="paragraph" w:styleId="TOC3">
+    <w:name w:val="toc 3"/>
+    <w:basedOn w:val="Normal"/>
+    <w:next w:val="Normal"/>
+    <w:autoRedefine/>
+    <w:uiPriority w:val="39"/>
     <w:unhideWhenUsed/>
-  </w:style>
-  <w:style w:type="paragraph" w:customStyle="1" w:styleId="C7D82C4E6923460199607C5E63C267DB">
-    <w:name w:val="C7D82C4E6923460199607C5E63C267DB"/>
-    <w:rsid w:val="006546B1"/>
+    <w:rsid w:val="00E9721C"/>
+    <w:pPr>
+      <w:spacing w:after="100"/>
+      <w:ind w:left="440"/>
+    </w:pPr>
   </w:style>
 </w:styles>
-</file>
-
-<file path=word/glossary/webSettings.xml><?xml version="1.0" encoding="utf-8"?>
-<w:webSettings xmlns:mc="http://schemas.openxmlformats.org/markup-compatibility/2006" xmlns:r="http://schemas.openxmlformats.org/officeDocument/2006/relationships" xmlns:w="http://schemas.openxmlformats.org/wordprocessingml/2006/main" xmlns:w14="http://schemas.microsoft.com/office/word/2010/wordml" xmlns:w15="http://schemas.microsoft.com/office/word/2012/wordml" xmlns:w16cid="http://schemas.microsoft.com/office/word/2016/wordml/cid" xmlns:w16se="http://schemas.microsoft.com/office/word/2015/wordml/symex" mc:Ignorable="w14 w15 w16se w16cid">
-  <w:optimizeForBrowser/>
-  <w:allowPNG/>
-</w:webSettings>
 </file>
 
 <file path=word/theme/theme1.xml><?xml version="1.0" encoding="utf-8"?>
@@ -6760,7 +7387,7 @@
 </file>
 
 <file path=customXml/itemProps1.xml><?xml version="1.0" encoding="utf-8"?>
-<ds:datastoreItem xmlns:ds="http://schemas.openxmlformats.org/officeDocument/2006/customXml" ds:itemID="{59ADC314-0D22-46C5-87FF-4F1AA444F70C}">
+<ds:datastoreItem xmlns:ds="http://schemas.openxmlformats.org/officeDocument/2006/customXml" ds:itemID="{C65362AE-2C2D-457E-A7BA-6D8C575BAD07}">
   <ds:schemaRefs>
     <ds:schemaRef ds:uri="http://schemas.openxmlformats.org/officeDocument/2006/bibliography"/>
   </ds:schemaRefs>

</xml_diff>